<commit_message>
- Adjusted DictionaryFile & IndexFile APIs. (See Megadict - Dictionary Model Docs.docx for more details)
</commit_message>
<xml_diff>
--- a/Notes/Megadict - Dictionary Model Docs.docx
+++ b/Notes/Megadict - Dictionary Model Docs.docx
@@ -2154,32 +2154,19 @@
           <w:rFonts w:ascii="Consolas" w:hAnsi="Consolas" w:cs="Consolas"/>
           <w:color w:val="7D8C93"/>
         </w:rPr>
-        <w:t xml:space="preserve">// </w:t>
-      </w:r>
-      <w:r>
-        <w:rPr>
-          <w:rFonts w:ascii="Consolas" w:hAnsi="Consolas" w:cs="Consolas"/>
-          <w:color w:val="7D8C93"/>
-        </w:rPr>
-        <w:t>s</w:t>
-      </w:r>
-      <w:r>
-        <w:rPr>
-          <w:rFonts w:ascii="Consolas" w:hAnsi="Consolas" w:cs="Consolas"/>
-          <w:color w:val="7D8C93"/>
-        </w:rPr>
-        <w:t>everal times)</w:t>
-      </w:r>
-    </w:p>
-    <w:p>
-      <w:pPr>
-        <w:shd w:val="clear" w:color="auto" w:fill="293134"/>
-        <w:autoSpaceDE w:val="0"/>
-        <w:autoSpaceDN w:val="0"/>
-        <w:adjustRightInd w:val="0"/>
-        <w:spacing w:after="0" w:line="240" w:lineRule="auto"/>
-        <w:rPr>
-          <w:rFonts w:ascii="Consolas" w:hAnsi="Consolas" w:cs="Consolas"/>
+        <w:t>// several times)</w:t>
+      </w:r>
+    </w:p>
+    <w:p>
+      <w:pPr>
+        <w:shd w:val="clear" w:color="auto" w:fill="293134"/>
+        <w:autoSpaceDE w:val="0"/>
+        <w:autoSpaceDN w:val="0"/>
+        <w:adjustRightInd w:val="0"/>
+        <w:spacing w:after="0" w:line="240" w:lineRule="auto"/>
+        <w:rPr>
+          <w:rFonts w:ascii="Consolas" w:hAnsi="Consolas" w:cs="Consolas"/>
+          <w:u w:val="wave" w:color="C00000"/>
         </w:rPr>
       </w:pPr>
       <w:r>
@@ -2193,7 +2180,7 @@
         <w:rPr>
           <w:rFonts w:ascii="Consolas" w:hAnsi="Consolas" w:cs="Consolas"/>
           <w:color w:val="678CB1"/>
-          <w:u w:val="wave" w:color="FF0000"/>
+          <w:u w:val="wave" w:color="C00000"/>
         </w:rPr>
         <w:t>Dictionary</w:t>
       </w:r>
@@ -2201,7 +2188,7 @@
         <w:rPr>
           <w:rFonts w:ascii="Consolas" w:hAnsi="Consolas" w:cs="Consolas"/>
           <w:color w:val="E0E2E4"/>
-          <w:u w:val="wave" w:color="FF0000"/>
+          <w:u w:val="wave" w:color="C00000"/>
         </w:rPr>
         <w:t xml:space="preserve"> ambiguous </w:t>
       </w:r>
@@ -2209,7 +2196,7 @@
         <w:rPr>
           <w:rFonts w:ascii="Consolas" w:hAnsi="Consolas" w:cs="Consolas"/>
           <w:color w:val="E8E2B7"/>
-          <w:u w:val="wave" w:color="FF0000"/>
+          <w:u w:val="wave" w:color="C00000"/>
         </w:rPr>
         <w:t>=</w:t>
       </w:r>
@@ -2217,7 +2204,7 @@
         <w:rPr>
           <w:rFonts w:ascii="Consolas" w:hAnsi="Consolas" w:cs="Consolas"/>
           <w:color w:val="E0E2E4"/>
-          <w:u w:val="wave" w:color="FF0000"/>
+          <w:u w:val="wave" w:color="C00000"/>
         </w:rPr>
         <w:t xml:space="preserve"> </w:t>
       </w:r>
@@ -2227,7 +2214,7 @@
           <w:b/>
           <w:bCs/>
           <w:color w:val="93C763"/>
-          <w:u w:val="wave" w:color="FF0000"/>
+          <w:u w:val="wave" w:color="C00000"/>
         </w:rPr>
         <w:t>new</w:t>
       </w:r>
@@ -2235,7 +2222,7 @@
         <w:rPr>
           <w:rFonts w:ascii="Consolas" w:hAnsi="Consolas" w:cs="Consolas"/>
           <w:color w:val="E0E2E4"/>
-          <w:u w:val="wave" w:color="FF0000"/>
+          <w:u w:val="wave" w:color="C00000"/>
         </w:rPr>
         <w:t xml:space="preserve"> </w:t>
       </w:r>
@@ -2243,7 +2230,7 @@
         <w:rPr>
           <w:rFonts w:ascii="Consolas" w:hAnsi="Consolas" w:cs="Consolas"/>
           <w:color w:val="678CB1"/>
-          <w:u w:val="wave" w:color="FF0000"/>
+          <w:u w:val="wave" w:color="C00000"/>
         </w:rPr>
         <w:t>DICTDictionary</w:t>
       </w:r>
@@ -2251,7 +2238,7 @@
         <w:rPr>
           <w:rFonts w:ascii="Consolas" w:hAnsi="Consolas" w:cs="Consolas"/>
           <w:color w:val="E8E2B7"/>
-          <w:u w:val="wave" w:color="FF0000"/>
+          <w:u w:val="wave" w:color="C00000"/>
         </w:rPr>
         <w:t>(</w:t>
       </w:r>
@@ -2259,7 +2246,7 @@
         <w:rPr>
           <w:rFonts w:ascii="Consolas" w:hAnsi="Consolas" w:cs="Consolas"/>
           <w:color w:val="E0E2E4"/>
-          <w:u w:val="wave" w:color="FF0000"/>
+          <w:u w:val="wave" w:color="C00000"/>
         </w:rPr>
         <w:t>dictFilePath</w:t>
       </w:r>
@@ -2267,7 +2254,7 @@
         <w:rPr>
           <w:rFonts w:ascii="Consolas" w:hAnsi="Consolas" w:cs="Consolas"/>
           <w:color w:val="E8E2B7"/>
-          <w:u w:val="wave" w:color="FF0000"/>
+          <w:u w:val="wave" w:color="C00000"/>
         </w:rPr>
         <w:t>,</w:t>
       </w:r>
@@ -2275,7 +2262,7 @@
         <w:rPr>
           <w:rFonts w:ascii="Consolas" w:hAnsi="Consolas" w:cs="Consolas"/>
           <w:color w:val="E0E2E4"/>
-          <w:u w:val="wave" w:color="FF0000"/>
+          <w:u w:val="wave" w:color="C00000"/>
         </w:rPr>
         <w:t xml:space="preserve"> indexFilePath</w:t>
       </w:r>
@@ -2283,16 +2270,9 @@
         <w:rPr>
           <w:rFonts w:ascii="Consolas" w:hAnsi="Consolas" w:cs="Consolas"/>
           <w:color w:val="E8E2B7"/>
-          <w:u w:val="wave" w:color="FF0000"/>
-        </w:rPr>
-        <w:t>)</w:t>
-      </w:r>
-      <w:r>
-        <w:rPr>
-          <w:rFonts w:ascii="Consolas" w:hAnsi="Consolas" w:cs="Consolas"/>
-          <w:color w:val="E8E2B7"/>
-        </w:rPr>
-        <w:t>;</w:t>
+          <w:u w:val="wave" w:color="C00000"/>
+        </w:rPr>
+        <w:t>);</w:t>
       </w:r>
     </w:p>
     <w:p>
@@ -2342,7 +2322,6 @@
         <w:spacing w:after="0" w:line="240" w:lineRule="auto"/>
         <w:rPr>
           <w:rFonts w:ascii="Consolas" w:hAnsi="Consolas" w:cs="Consolas"/>
-          <w:color w:val="E8E2B7"/>
         </w:rPr>
       </w:pPr>
       <w:r>
@@ -2365,6 +2344,238 @@
           <w:color w:val="E0E2E4"/>
         </w:rPr>
         <w:t xml:space="preserve"> indexFile </w:t>
+      </w:r>
+      <w:r>
+        <w:rPr>
+          <w:rFonts w:ascii="Consolas" w:hAnsi="Consolas" w:cs="Consolas"/>
+          <w:color w:val="E8E2B7"/>
+        </w:rPr>
+        <w:t>=</w:t>
+      </w:r>
+      <w:r>
+        <w:rPr>
+          <w:rFonts w:ascii="Consolas" w:hAnsi="Consolas" w:cs="Consolas"/>
+          <w:color w:val="E0E2E4"/>
+        </w:rPr>
+        <w:t xml:space="preserve"> </w:t>
+      </w:r>
+      <w:r>
+        <w:rPr>
+          <w:rFonts w:ascii="Consolas" w:hAnsi="Consolas" w:cs="Consolas"/>
+          <w:color w:val="678CB1"/>
+        </w:rPr>
+        <w:t>IndexFile</w:t>
+      </w:r>
+      <w:r>
+        <w:rPr>
+          <w:rFonts w:ascii="Consolas" w:hAnsi="Consolas" w:cs="Consolas"/>
+          <w:color w:val="E8E2B7"/>
+        </w:rPr>
+        <w:t>.</w:t>
+      </w:r>
+      <w:r>
+        <w:rPr>
+          <w:rFonts w:ascii="Consolas" w:hAnsi="Consolas" w:cs="Consolas"/>
+          <w:i/>
+          <w:iCs/>
+          <w:color w:val="E0E2E4"/>
+        </w:rPr>
+        <w:t>makeFile</w:t>
+      </w:r>
+      <w:r>
+        <w:rPr>
+          <w:rFonts w:ascii="Consolas" w:hAnsi="Consolas" w:cs="Consolas"/>
+          <w:color w:val="E8E2B7"/>
+        </w:rPr>
+        <w:t>(</w:t>
+      </w:r>
+      <w:r>
+        <w:rPr>
+          <w:rFonts w:ascii="Consolas" w:hAnsi="Consolas" w:cs="Consolas"/>
+          <w:color w:val="E0E2E4"/>
+        </w:rPr>
+        <w:t>indexFilePath</w:t>
+      </w:r>
+      <w:r>
+        <w:rPr>
+          <w:rFonts w:ascii="Consolas" w:hAnsi="Consolas" w:cs="Consolas"/>
+          <w:color w:val="E8E2B7"/>
+        </w:rPr>
+        <w:t>);</w:t>
+      </w:r>
+    </w:p>
+    <w:p>
+      <w:pPr>
+        <w:shd w:val="clear" w:color="auto" w:fill="293134"/>
+        <w:autoSpaceDE w:val="0"/>
+        <w:autoSpaceDN w:val="0"/>
+        <w:adjustRightInd w:val="0"/>
+        <w:spacing w:after="0" w:line="240" w:lineRule="auto"/>
+        <w:rPr>
+          <w:rFonts w:ascii="Consolas" w:hAnsi="Consolas" w:cs="Consolas"/>
+        </w:rPr>
+      </w:pPr>
+    </w:p>
+    <w:p>
+      <w:pPr>
+        <w:shd w:val="clear" w:color="auto" w:fill="293134"/>
+        <w:autoSpaceDE w:val="0"/>
+        <w:autoSpaceDN w:val="0"/>
+        <w:adjustRightInd w:val="0"/>
+        <w:spacing w:after="0" w:line="240" w:lineRule="auto"/>
+        <w:rPr>
+          <w:rFonts w:ascii="Consolas" w:hAnsi="Consolas" w:cs="Consolas"/>
+        </w:rPr>
+      </w:pPr>
+      <w:r>
+        <w:rPr>
+          <w:rFonts w:ascii="Consolas" w:hAnsi="Consolas" w:cs="Consolas"/>
+          <w:color w:val="E0E2E4"/>
+        </w:rPr>
+        <w:t xml:space="preserve">        </w:t>
+      </w:r>
+      <w:r>
+        <w:rPr>
+          <w:rFonts w:ascii="Consolas" w:hAnsi="Consolas" w:cs="Consolas"/>
+          <w:color w:val="678CB1"/>
+        </w:rPr>
+        <w:t>DictionaryFile</w:t>
+      </w:r>
+      <w:r>
+        <w:rPr>
+          <w:rFonts w:ascii="Consolas" w:hAnsi="Consolas" w:cs="Consolas"/>
+          <w:color w:val="E0E2E4"/>
+        </w:rPr>
+        <w:t xml:space="preserve"> dictionaryFile </w:t>
+      </w:r>
+      <w:r>
+        <w:rPr>
+          <w:rFonts w:ascii="Consolas" w:hAnsi="Consolas" w:cs="Consolas"/>
+          <w:color w:val="E8E2B7"/>
+        </w:rPr>
+        <w:t>=</w:t>
+      </w:r>
+      <w:r>
+        <w:rPr>
+          <w:rFonts w:ascii="Consolas" w:hAnsi="Consolas" w:cs="Consolas"/>
+          <w:color w:val="E0E2E4"/>
+        </w:rPr>
+        <w:t xml:space="preserve"> </w:t>
+      </w:r>
+      <w:r>
+        <w:rPr>
+          <w:rFonts w:ascii="Consolas" w:hAnsi="Consolas" w:cs="Consolas"/>
+          <w:color w:val="678CB1"/>
+        </w:rPr>
+        <w:t>DictionaryFile</w:t>
+      </w:r>
+      <w:r>
+        <w:rPr>
+          <w:rFonts w:ascii="Consolas" w:hAnsi="Consolas" w:cs="Consolas"/>
+          <w:color w:val="E8E2B7"/>
+        </w:rPr>
+        <w:t>.</w:t>
+      </w:r>
+      <w:r>
+        <w:rPr>
+          <w:rFonts w:ascii="Consolas" w:hAnsi="Consolas" w:cs="Consolas"/>
+          <w:i/>
+          <w:iCs/>
+          <w:color w:val="E0E2E4"/>
+        </w:rPr>
+        <w:t>makeBufferedFile</w:t>
+      </w:r>
+      <w:r>
+        <w:rPr>
+          <w:rFonts w:ascii="Consolas" w:hAnsi="Consolas" w:cs="Consolas"/>
+          <w:color w:val="E8E2B7"/>
+        </w:rPr>
+        <w:t>(</w:t>
+      </w:r>
+      <w:r>
+        <w:rPr>
+          <w:rFonts w:ascii="Consolas" w:hAnsi="Consolas" w:cs="Consolas"/>
+          <w:color w:val="E0E2E4"/>
+        </w:rPr>
+        <w:t>dictFilePath</w:t>
+      </w:r>
+      <w:r>
+        <w:rPr>
+          <w:rFonts w:ascii="Consolas" w:hAnsi="Consolas" w:cs="Consolas"/>
+          <w:color w:val="E8E2B7"/>
+        </w:rPr>
+        <w:t>);</w:t>
+      </w:r>
+    </w:p>
+    <w:p>
+      <w:pPr>
+        <w:shd w:val="clear" w:color="auto" w:fill="293134"/>
+        <w:autoSpaceDE w:val="0"/>
+        <w:autoSpaceDN w:val="0"/>
+        <w:adjustRightInd w:val="0"/>
+        <w:spacing w:after="0" w:line="240" w:lineRule="auto"/>
+        <w:rPr>
+          <w:rFonts w:ascii="Consolas" w:hAnsi="Consolas" w:cs="Consolas"/>
+        </w:rPr>
+      </w:pPr>
+    </w:p>
+    <w:p>
+      <w:pPr>
+        <w:shd w:val="clear" w:color="auto" w:fill="293134"/>
+        <w:autoSpaceDE w:val="0"/>
+        <w:autoSpaceDN w:val="0"/>
+        <w:adjustRightInd w:val="0"/>
+        <w:spacing w:after="0" w:line="240" w:lineRule="auto"/>
+        <w:rPr>
+          <w:rFonts w:ascii="Consolas" w:hAnsi="Consolas" w:cs="Consolas"/>
+        </w:rPr>
+      </w:pPr>
+      <w:r>
+        <w:rPr>
+          <w:rFonts w:ascii="Consolas" w:hAnsi="Consolas" w:cs="Consolas"/>
+          <w:color w:val="E0E2E4"/>
+        </w:rPr>
+        <w:t xml:space="preserve">        </w:t>
+      </w:r>
+      <w:r>
+        <w:rPr>
+          <w:rFonts w:ascii="Consolas" w:hAnsi="Consolas" w:cs="Consolas"/>
+          <w:color w:val="7D8C93"/>
+        </w:rPr>
+        <w:t>// GOOD :)</w:t>
+      </w:r>
+    </w:p>
+    <w:p>
+      <w:pPr>
+        <w:shd w:val="clear" w:color="auto" w:fill="293134"/>
+        <w:autoSpaceDE w:val="0"/>
+        <w:autoSpaceDN w:val="0"/>
+        <w:adjustRightInd w:val="0"/>
+        <w:spacing w:after="0" w:line="240" w:lineRule="auto"/>
+        <w:rPr>
+          <w:rFonts w:ascii="Consolas" w:hAnsi="Consolas" w:cs="Consolas"/>
+        </w:rPr>
+      </w:pPr>
+      <w:r>
+        <w:rPr>
+          <w:rFonts w:ascii="Consolas" w:hAnsi="Consolas" w:cs="Consolas"/>
+          <w:color w:val="E0E2E4"/>
+        </w:rPr>
+        <w:t xml:space="preserve">        </w:t>
+      </w:r>
+      <w:r>
+        <w:rPr>
+          <w:rFonts w:ascii="Consolas" w:hAnsi="Consolas" w:cs="Consolas"/>
+          <w:color w:val="678CB1"/>
+        </w:rPr>
+        <w:t>Dictionary</w:t>
+      </w:r>
+      <w:r>
+        <w:rPr>
+          <w:rFonts w:ascii="Consolas" w:hAnsi="Consolas" w:cs="Consolas"/>
+          <w:color w:val="E0E2E4"/>
+        </w:rPr>
+        <w:t xml:space="preserve"> better </w:t>
       </w:r>
       <w:r>
         <w:rPr>
@@ -2401,7 +2612,7 @@
           <w:rFonts w:ascii="Consolas" w:hAnsi="Consolas" w:cs="Consolas"/>
           <w:color w:val="678CB1"/>
         </w:rPr>
-        <w:t>IndexFile</w:t>
+        <w:t>DICTDictionary</w:t>
       </w:r>
       <w:r>
         <w:rPr>
@@ -2415,7 +2626,21 @@
           <w:rFonts w:ascii="Consolas" w:hAnsi="Consolas" w:cs="Consolas"/>
           <w:color w:val="E0E2E4"/>
         </w:rPr>
-        <w:t>indexFilePath</w:t>
+        <w:t>indexFile</w:t>
+      </w:r>
+      <w:r>
+        <w:rPr>
+          <w:rFonts w:ascii="Consolas" w:hAnsi="Consolas" w:cs="Consolas"/>
+          <w:color w:val="E8E2B7"/>
+        </w:rPr>
+        <w:t>,</w:t>
+      </w:r>
+      <w:r>
+        <w:rPr>
+          <w:rFonts w:ascii="Consolas" w:hAnsi="Consolas" w:cs="Consolas"/>
+          <w:color w:val="E0E2E4"/>
+        </w:rPr>
+        <w:t xml:space="preserve"> dictionaryFile</w:t>
       </w:r>
       <w:r>
         <w:rPr>
@@ -2446,7 +2671,6 @@
         <w:spacing w:after="0" w:line="240" w:lineRule="auto"/>
         <w:rPr>
           <w:rFonts w:ascii="Consolas" w:hAnsi="Consolas" w:cs="Consolas"/>
-          <w:color w:val="E0E2E4"/>
         </w:rPr>
       </w:pPr>
       <w:r>
@@ -2459,21 +2683,52 @@
       <w:r>
         <w:rPr>
           <w:rFonts w:ascii="Consolas" w:hAnsi="Consolas" w:cs="Consolas"/>
-          <w:color w:val="678CB1"/>
-        </w:rPr>
-        <w:t>DictionaryFile</w:t>
-      </w:r>
-      <w:r>
-        <w:rPr>
-          <w:rFonts w:ascii="Consolas" w:hAnsi="Consolas" w:cs="Consolas"/>
-          <w:color w:val="E0E2E4"/>
-        </w:rPr>
-        <w:t xml:space="preserve"> dictionaryFile </w:t>
-      </w:r>
-      <w:r>
-        <w:rPr>
-          <w:rFonts w:ascii="Consolas" w:hAnsi="Consolas" w:cs="Consolas"/>
-          <w:color w:val="E8E2B7"/>
+          <w:color w:val="7D8C93"/>
+        </w:rPr>
+        <w:t>// YEILDS ERROR AT COMPILE TIME</w:t>
+      </w:r>
+    </w:p>
+    <w:p>
+      <w:pPr>
+        <w:shd w:val="clear" w:color="auto" w:fill="293134"/>
+        <w:autoSpaceDE w:val="0"/>
+        <w:autoSpaceDN w:val="0"/>
+        <w:adjustRightInd w:val="0"/>
+        <w:spacing w:after="0" w:line="240" w:lineRule="auto"/>
+        <w:rPr>
+          <w:rFonts w:ascii="Consolas" w:hAnsi="Consolas" w:cs="Consolas"/>
+          <w:color w:val="E8E2B7"/>
+          <w:u w:val="wave" w:color="C00000"/>
+        </w:rPr>
+      </w:pPr>
+      <w:r>
+        <w:rPr>
+          <w:rFonts w:ascii="Consolas" w:hAnsi="Consolas" w:cs="Consolas"/>
+          <w:color w:val="E0E2E4"/>
+        </w:rPr>
+        <w:t xml:space="preserve">        </w:t>
+      </w:r>
+      <w:r>
+        <w:rPr>
+          <w:rFonts w:ascii="Consolas" w:hAnsi="Consolas" w:cs="Consolas"/>
+          <w:color w:val="678CB1"/>
+          <w:u w:val="wave" w:color="C00000"/>
+        </w:rPr>
+        <w:t>Dictionary</w:t>
+      </w:r>
+      <w:r>
+        <w:rPr>
+          <w:rFonts w:ascii="Consolas" w:hAnsi="Consolas" w:cs="Consolas"/>
+          <w:color w:val="E0E2E4"/>
+          <w:u w:val="wave" w:color="C00000"/>
+        </w:rPr>
+        <w:t xml:space="preserve"> yeildError </w:t>
+      </w:r>
+      <w:r>
+        <w:rPr>
+          <w:rFonts w:ascii="Consolas" w:hAnsi="Consolas" w:cs="Consolas"/>
+          <w:color w:val="E8E2B7"/>
+          <w:u w:val="wave" w:color="C00000"/>
         </w:rPr>
         <w:t>=</w:t>
       </w:r>
@@ -2481,27 +2736,9 @@
         <w:rPr>
           <w:rFonts w:ascii="Consolas" w:hAnsi="Consolas" w:cs="Consolas"/>
           <w:color w:val="E0E2E4"/>
+          <w:u w:val="wave" w:color="C00000"/>
         </w:rPr>
         <w:t xml:space="preserve"> </w:t>
-      </w:r>
-    </w:p>
-    <w:p>
-      <w:pPr>
-        <w:shd w:val="clear" w:color="auto" w:fill="293134"/>
-        <w:autoSpaceDE w:val="0"/>
-        <w:autoSpaceDN w:val="0"/>
-        <w:adjustRightInd w:val="0"/>
-        <w:spacing w:after="0" w:line="240" w:lineRule="auto"/>
-        <w:rPr>
-          <w:rFonts w:ascii="Consolas" w:hAnsi="Consolas" w:cs="Consolas"/>
-        </w:rPr>
-      </w:pPr>
-      <w:r>
-        <w:rPr>
-          <w:rFonts w:ascii="Consolas" w:hAnsi="Consolas" w:cs="Consolas"/>
-          <w:color w:val="E0E2E4"/>
-        </w:rPr>
-        <w:t xml:space="preserve">                </w:t>
       </w:r>
       <w:r>
         <w:rPr>
@@ -2509,6 +2746,7 @@
           <w:b/>
           <w:bCs/>
           <w:color w:val="93C763"/>
+          <w:u w:val="wave" w:color="C00000"/>
         </w:rPr>
         <w:t>new</w:t>
       </w:r>
@@ -2516,6 +2754,7 @@
         <w:rPr>
           <w:rFonts w:ascii="Consolas" w:hAnsi="Consolas" w:cs="Consolas"/>
           <w:color w:val="E0E2E4"/>
+          <w:u w:val="wave" w:color="C00000"/>
         </w:rPr>
         <w:t xml:space="preserve"> </w:t>
       </w:r>
@@ -2523,13 +2762,15 @@
         <w:rPr>
           <w:rFonts w:ascii="Consolas" w:hAnsi="Consolas" w:cs="Consolas"/>
           <w:color w:val="678CB1"/>
-        </w:rPr>
-        <w:t>RandomAccessDictionaryFile</w:t>
-      </w:r>
-      <w:r>
-        <w:rPr>
-          <w:rFonts w:ascii="Consolas" w:hAnsi="Consolas" w:cs="Consolas"/>
-          <w:color w:val="E8E2B7"/>
+          <w:u w:val="wave" w:color="C00000"/>
+        </w:rPr>
+        <w:t>DICTDictionary</w:t>
+      </w:r>
+      <w:r>
+        <w:rPr>
+          <w:rFonts w:ascii="Consolas" w:hAnsi="Consolas" w:cs="Consolas"/>
+          <w:color w:val="E8E2B7"/>
+          <w:u w:val="wave" w:color="C00000"/>
         </w:rPr>
         <w:t>(</w:t>
       </w:r>
@@ -2537,13 +2778,31 @@
         <w:rPr>
           <w:rFonts w:ascii="Consolas" w:hAnsi="Consolas" w:cs="Consolas"/>
           <w:color w:val="E0E2E4"/>
-        </w:rPr>
-        <w:t>dictFilePath</w:t>
-      </w:r>
-      <w:r>
-        <w:rPr>
-          <w:rFonts w:ascii="Consolas" w:hAnsi="Consolas" w:cs="Consolas"/>
-          <w:color w:val="E8E2B7"/>
+          <w:u w:val="wave" w:color="C00000"/>
+        </w:rPr>
+        <w:t>dictionaryFile</w:t>
+      </w:r>
+      <w:r>
+        <w:rPr>
+          <w:rFonts w:ascii="Consolas" w:hAnsi="Consolas" w:cs="Consolas"/>
+          <w:color w:val="E8E2B7"/>
+          <w:u w:val="wave" w:color="C00000"/>
+        </w:rPr>
+        <w:t>,</w:t>
+      </w:r>
+      <w:r>
+        <w:rPr>
+          <w:rFonts w:ascii="Consolas" w:hAnsi="Consolas" w:cs="Consolas"/>
+          <w:color w:val="E0E2E4"/>
+          <w:u w:val="wave" w:color="C00000"/>
+        </w:rPr>
+        <w:t xml:space="preserve"> indexFile</w:t>
+      </w:r>
+      <w:r>
+        <w:rPr>
+          <w:rFonts w:ascii="Consolas" w:hAnsi="Consolas" w:cs="Consolas"/>
+          <w:color w:val="E8E2B7"/>
+          <w:u w:val="wave" w:color="C00000"/>
         </w:rPr>
         <w:t>);</w:t>
       </w:r>
@@ -2555,54 +2814,672 @@
         <w:autoSpaceDN w:val="0"/>
         <w:adjustRightInd w:val="0"/>
         <w:spacing w:after="0" w:line="240" w:lineRule="auto"/>
-        <w:rPr>
-          <w:rFonts w:ascii="Consolas" w:hAnsi="Consolas" w:cs="Consolas"/>
-        </w:rPr>
-      </w:pPr>
-    </w:p>
-    <w:p>
-      <w:pPr>
-        <w:shd w:val="clear" w:color="auto" w:fill="293134"/>
-        <w:autoSpaceDE w:val="0"/>
-        <w:autoSpaceDN w:val="0"/>
-        <w:adjustRightInd w:val="0"/>
-        <w:spacing w:after="0" w:line="240" w:lineRule="auto"/>
-        <w:rPr>
-          <w:rFonts w:ascii="Consolas" w:hAnsi="Consolas" w:cs="Consolas"/>
-        </w:rPr>
-      </w:pPr>
-      <w:r>
-        <w:rPr>
-          <w:rFonts w:ascii="Consolas" w:hAnsi="Consolas" w:cs="Consolas"/>
-          <w:color w:val="E0E2E4"/>
+      </w:pPr>
+    </w:p>
+    <w:p>
+      <w:r>
+        <w:t>- Constructing a DICTDictionary is more configurable. Client can specify which implementation of reading file. Good for unit testing and runtime switching.</w:t>
+      </w:r>
+    </w:p>
+    <w:p>
+      <w:pPr>
+        <w:shd w:val="clear" w:color="auto" w:fill="293134"/>
+        <w:autoSpaceDE w:val="0"/>
+        <w:autoSpaceDN w:val="0"/>
+        <w:adjustRightInd w:val="0"/>
+        <w:spacing w:after="0" w:line="240" w:lineRule="auto"/>
+        <w:rPr>
+          <w:rFonts w:ascii="Consolas" w:hAnsi="Consolas" w:cs="Consolas"/>
+          <w:color w:val="678CB1"/>
+        </w:rPr>
+      </w:pPr>
+      <w:r>
+        <w:rPr>
+          <w:rFonts w:ascii="Consolas" w:hAnsi="Consolas" w:cs="Consolas"/>
+          <w:color w:val="678CB1"/>
         </w:rPr>
         <w:t xml:space="preserve">        </w:t>
       </w:r>
+    </w:p>
+    <w:p>
+      <w:pPr>
+        <w:shd w:val="clear" w:color="auto" w:fill="293134"/>
+        <w:autoSpaceDE w:val="0"/>
+        <w:autoSpaceDN w:val="0"/>
+        <w:adjustRightInd w:val="0"/>
+        <w:spacing w:after="0" w:line="240" w:lineRule="auto"/>
+        <w:rPr>
+          <w:rFonts w:ascii="Consolas" w:hAnsi="Consolas" w:cs="Consolas"/>
+        </w:rPr>
+      </w:pPr>
+      <w:r>
+        <w:rPr>
+          <w:rFonts w:ascii="Consolas" w:hAnsi="Consolas" w:cs="Consolas"/>
+          <w:color w:val="678CB1"/>
+        </w:rPr>
+        <w:t xml:space="preserve">    IndexFile</w:t>
+      </w:r>
+      <w:r>
+        <w:rPr>
+          <w:rFonts w:ascii="Consolas" w:hAnsi="Consolas" w:cs="Consolas"/>
+          <w:color w:val="E0E2E4"/>
+        </w:rPr>
+        <w:t xml:space="preserve"> bufferedIndex </w:t>
+      </w:r>
+      <w:r>
+        <w:rPr>
+          <w:rFonts w:ascii="Consolas" w:hAnsi="Consolas" w:cs="Consolas"/>
+          <w:color w:val="E8E2B7"/>
+        </w:rPr>
+        <w:t>=</w:t>
+      </w:r>
+      <w:r>
+        <w:rPr>
+          <w:rFonts w:ascii="Consolas" w:hAnsi="Consolas" w:cs="Consolas"/>
+          <w:color w:val="E0E2E4"/>
+        </w:rPr>
+        <w:t xml:space="preserve"> </w:t>
+      </w:r>
+      <w:r>
+        <w:rPr>
+          <w:rFonts w:ascii="Consolas" w:hAnsi="Consolas" w:cs="Consolas"/>
+          <w:color w:val="678CB1"/>
+        </w:rPr>
+        <w:t>IndexFile</w:t>
+      </w:r>
+      <w:r>
+        <w:rPr>
+          <w:rFonts w:ascii="Consolas" w:hAnsi="Consolas" w:cs="Consolas"/>
+          <w:color w:val="E8E2B7"/>
+        </w:rPr>
+        <w:t>.</w:t>
+      </w:r>
+      <w:r>
+        <w:rPr>
+          <w:rFonts w:ascii="Consolas" w:hAnsi="Consolas" w:cs="Consolas"/>
+          <w:color w:val="E0E2E4"/>
+        </w:rPr>
+        <w:t>makeBufferedFile</w:t>
+      </w:r>
+      <w:r>
+        <w:rPr>
+          <w:rFonts w:ascii="Consolas" w:hAnsi="Consolas" w:cs="Consolas"/>
+          <w:color w:val="E8E2B7"/>
+        </w:rPr>
+        <w:t>(</w:t>
+      </w:r>
+      <w:r>
+        <w:rPr>
+          <w:rFonts w:ascii="Consolas" w:hAnsi="Consolas" w:cs="Consolas"/>
+          <w:color w:val="E0E2E4"/>
+          <w:u w:val="single"/>
+        </w:rPr>
+        <w:t>indexRawFile</w:t>
+      </w:r>
+      <w:r>
+        <w:rPr>
+          <w:rFonts w:ascii="Consolas" w:hAnsi="Consolas" w:cs="Consolas"/>
+          <w:color w:val="E8E2B7"/>
+        </w:rPr>
+        <w:t>);</w:t>
+      </w:r>
+    </w:p>
+    <w:p>
+      <w:pPr>
+        <w:shd w:val="clear" w:color="auto" w:fill="293134"/>
+        <w:autoSpaceDE w:val="0"/>
+        <w:autoSpaceDN w:val="0"/>
+        <w:adjustRightInd w:val="0"/>
+        <w:spacing w:after="0" w:line="240" w:lineRule="auto"/>
+        <w:rPr>
+          <w:rFonts w:ascii="Consolas" w:hAnsi="Consolas" w:cs="Consolas"/>
+        </w:rPr>
+      </w:pPr>
+      <w:r>
+        <w:rPr>
+          <w:rFonts w:ascii="Consolas" w:hAnsi="Consolas" w:cs="Consolas"/>
+          <w:color w:val="E0E2E4"/>
+        </w:rPr>
+        <w:t xml:space="preserve">    </w:t>
+      </w:r>
+      <w:r>
+        <w:rPr>
+          <w:rFonts w:ascii="Consolas" w:hAnsi="Consolas" w:cs="Consolas"/>
+          <w:color w:val="678CB1"/>
+        </w:rPr>
+        <w:t>IndexFile</w:t>
+      </w:r>
+      <w:r>
+        <w:rPr>
+          <w:rFonts w:ascii="Consolas" w:hAnsi="Consolas" w:cs="Consolas"/>
+          <w:color w:val="E0E2E4"/>
+        </w:rPr>
+        <w:t xml:space="preserve"> randomIndex </w:t>
+      </w:r>
+      <w:r>
+        <w:rPr>
+          <w:rFonts w:ascii="Consolas" w:hAnsi="Consolas" w:cs="Consolas"/>
+          <w:color w:val="E8E2B7"/>
+        </w:rPr>
+        <w:t>=</w:t>
+      </w:r>
+      <w:r>
+        <w:rPr>
+          <w:rFonts w:ascii="Consolas" w:hAnsi="Consolas" w:cs="Consolas"/>
+          <w:color w:val="E0E2E4"/>
+        </w:rPr>
+        <w:t xml:space="preserve"> </w:t>
+      </w:r>
+      <w:r>
+        <w:rPr>
+          <w:rFonts w:ascii="Consolas" w:hAnsi="Consolas" w:cs="Consolas"/>
+          <w:color w:val="678CB1"/>
+        </w:rPr>
+        <w:t>IndexFile</w:t>
+      </w:r>
+      <w:r>
+        <w:rPr>
+          <w:rFonts w:ascii="Consolas" w:hAnsi="Consolas" w:cs="Consolas"/>
+          <w:color w:val="E8E2B7"/>
+        </w:rPr>
+        <w:t>.</w:t>
+      </w:r>
+      <w:r>
+        <w:rPr>
+          <w:rFonts w:ascii="Consolas" w:hAnsi="Consolas" w:cs="Consolas"/>
+          <w:color w:val="E0E2E4"/>
+        </w:rPr>
+        <w:t>makeRandomAccessFile</w:t>
+      </w:r>
+      <w:r>
+        <w:rPr>
+          <w:rFonts w:ascii="Consolas" w:hAnsi="Consolas" w:cs="Consolas"/>
+          <w:color w:val="E8E2B7"/>
+        </w:rPr>
+        <w:t>(</w:t>
+      </w:r>
+      <w:r>
+        <w:rPr>
+          <w:rFonts w:ascii="Consolas" w:hAnsi="Consolas" w:cs="Consolas"/>
+          <w:color w:val="E0E2E4"/>
+          <w:u w:val="single"/>
+        </w:rPr>
+        <w:t>indexRawFile</w:t>
+      </w:r>
+      <w:r>
+        <w:rPr>
+          <w:rFonts w:ascii="Consolas" w:hAnsi="Consolas" w:cs="Consolas"/>
+          <w:color w:val="E8E2B7"/>
+        </w:rPr>
+        <w:t>);</w:t>
+      </w:r>
+    </w:p>
+    <w:p>
+      <w:pPr>
+        <w:shd w:val="clear" w:color="auto" w:fill="293134"/>
+        <w:autoSpaceDE w:val="0"/>
+        <w:autoSpaceDN w:val="0"/>
+        <w:adjustRightInd w:val="0"/>
+        <w:spacing w:after="0" w:line="240" w:lineRule="auto"/>
+        <w:rPr>
+          <w:rFonts w:ascii="Consolas" w:hAnsi="Consolas" w:cs="Consolas"/>
+        </w:rPr>
+      </w:pPr>
+      <w:r>
+        <w:rPr>
+          <w:rFonts w:ascii="Consolas" w:hAnsi="Consolas" w:cs="Consolas"/>
+          <w:color w:val="E0E2E4"/>
+        </w:rPr>
+        <w:t xml:space="preserve">    </w:t>
+      </w:r>
+      <w:r>
+        <w:rPr>
+          <w:rFonts w:ascii="Consolas" w:hAnsi="Consolas" w:cs="Consolas"/>
+          <w:color w:val="678CB1"/>
+        </w:rPr>
+        <w:t>IndexFile</w:t>
+      </w:r>
+      <w:r>
+        <w:rPr>
+          <w:rFonts w:ascii="Consolas" w:hAnsi="Consolas" w:cs="Consolas"/>
+          <w:color w:val="E0E2E4"/>
+        </w:rPr>
+        <w:t xml:space="preserve"> cachedIndex </w:t>
+      </w:r>
+      <w:r>
+        <w:rPr>
+          <w:rFonts w:ascii="Consolas" w:hAnsi="Consolas" w:cs="Consolas"/>
+          <w:color w:val="E8E2B7"/>
+        </w:rPr>
+        <w:t>=</w:t>
+      </w:r>
+      <w:r>
+        <w:rPr>
+          <w:rFonts w:ascii="Consolas" w:hAnsi="Consolas" w:cs="Consolas"/>
+          <w:color w:val="E0E2E4"/>
+        </w:rPr>
+        <w:t xml:space="preserve"> </w:t>
+      </w:r>
+      <w:r>
+        <w:rPr>
+          <w:rFonts w:ascii="Consolas" w:hAnsi="Consolas" w:cs="Consolas"/>
+          <w:color w:val="678CB1"/>
+        </w:rPr>
+        <w:t>IndexFile</w:t>
+      </w:r>
+      <w:r>
+        <w:rPr>
+          <w:rFonts w:ascii="Consolas" w:hAnsi="Consolas" w:cs="Consolas"/>
+          <w:color w:val="E8E2B7"/>
+        </w:rPr>
+        <w:t>.</w:t>
+      </w:r>
+      <w:r>
+        <w:rPr>
+          <w:rFonts w:ascii="Consolas" w:hAnsi="Consolas" w:cs="Consolas"/>
+          <w:color w:val="E0E2E4"/>
+        </w:rPr>
+        <w:t>makeCachedFile</w:t>
+      </w:r>
+      <w:r>
+        <w:rPr>
+          <w:rFonts w:ascii="Consolas" w:hAnsi="Consolas" w:cs="Consolas"/>
+          <w:color w:val="E8E2B7"/>
+        </w:rPr>
+        <w:t>(</w:t>
+      </w:r>
+      <w:r>
+        <w:rPr>
+          <w:rFonts w:ascii="Consolas" w:hAnsi="Consolas" w:cs="Consolas"/>
+          <w:color w:val="E0E2E4"/>
+          <w:u w:val="single"/>
+        </w:rPr>
+        <w:t>indexRawFile</w:t>
+      </w:r>
+      <w:r>
+        <w:rPr>
+          <w:rFonts w:ascii="Consolas" w:hAnsi="Consolas" w:cs="Consolas"/>
+          <w:color w:val="E8E2B7"/>
+        </w:rPr>
+        <w:t>);</w:t>
+      </w:r>
+    </w:p>
+    <w:p>
+      <w:pPr>
+        <w:shd w:val="clear" w:color="auto" w:fill="293134"/>
+        <w:autoSpaceDE w:val="0"/>
+        <w:autoSpaceDN w:val="0"/>
+        <w:adjustRightInd w:val="0"/>
+        <w:spacing w:after="0" w:line="240" w:lineRule="auto"/>
+        <w:rPr>
+          <w:rFonts w:ascii="Consolas" w:hAnsi="Consolas" w:cs="Consolas"/>
+        </w:rPr>
+      </w:pPr>
+    </w:p>
+    <w:p>
+      <w:pPr>
+        <w:shd w:val="clear" w:color="auto" w:fill="293134"/>
+        <w:autoSpaceDE w:val="0"/>
+        <w:autoSpaceDN w:val="0"/>
+        <w:adjustRightInd w:val="0"/>
+        <w:spacing w:after="0" w:line="240" w:lineRule="auto"/>
+        <w:rPr>
+          <w:rFonts w:ascii="Consolas" w:hAnsi="Consolas" w:cs="Consolas"/>
+          <w:color w:val="E8E2B7"/>
+        </w:rPr>
+      </w:pPr>
+      <w:r>
+        <w:rPr>
+          <w:rFonts w:ascii="Consolas" w:hAnsi="Consolas" w:cs="Consolas"/>
+          <w:color w:val="E0E2E4"/>
+        </w:rPr>
+        <w:t xml:space="preserve">    </w:t>
+      </w:r>
+      <w:r>
+        <w:rPr>
+          <w:rFonts w:ascii="Consolas" w:hAnsi="Consolas" w:cs="Consolas"/>
+          <w:color w:val="678CB1"/>
+        </w:rPr>
+        <w:t>DictionaryFile</w:t>
+      </w:r>
+      <w:r>
+        <w:rPr>
+          <w:rFonts w:ascii="Consolas" w:hAnsi="Consolas" w:cs="Consolas"/>
+          <w:color w:val="E0E2E4"/>
+        </w:rPr>
+        <w:t xml:space="preserve"> bufferedDict </w:t>
+      </w:r>
+      <w:r>
+        <w:rPr>
+          <w:rFonts w:ascii="Consolas" w:hAnsi="Consolas" w:cs="Consolas"/>
+          <w:color w:val="E8E2B7"/>
+        </w:rPr>
+        <w:t>=</w:t>
+      </w:r>
+      <w:r>
+        <w:rPr>
+          <w:rFonts w:ascii="Consolas" w:hAnsi="Consolas" w:cs="Consolas"/>
+          <w:color w:val="E0E2E4"/>
+        </w:rPr>
+        <w:t xml:space="preserve"> </w:t>
+      </w:r>
+      <w:r>
+        <w:rPr>
+          <w:rFonts w:ascii="Consolas" w:hAnsi="Consolas" w:cs="Consolas"/>
+          <w:color w:val="678CB1"/>
+        </w:rPr>
+        <w:t>DictionaryFile</w:t>
+      </w:r>
+      <w:r>
+        <w:rPr>
+          <w:rFonts w:ascii="Consolas" w:hAnsi="Consolas" w:cs="Consolas"/>
+          <w:color w:val="E8E2B7"/>
+        </w:rPr>
+        <w:t>.</w:t>
+      </w:r>
+      <w:r>
+        <w:rPr>
+          <w:rFonts w:ascii="Consolas" w:hAnsi="Consolas" w:cs="Consolas"/>
+          <w:i/>
+          <w:iCs/>
+          <w:color w:val="E0E2E4"/>
+        </w:rPr>
+        <w:t>makeBufferedFile</w:t>
+      </w:r>
+      <w:r>
+        <w:rPr>
+          <w:rFonts w:ascii="Consolas" w:hAnsi="Consolas" w:cs="Consolas"/>
+          <w:color w:val="E8E2B7"/>
+        </w:rPr>
+        <w:t>(</w:t>
+      </w:r>
+      <w:r>
+        <w:rPr>
+          <w:rFonts w:ascii="Consolas" w:hAnsi="Consolas" w:cs="Consolas"/>
+          <w:color w:val="E0E2E4"/>
+          <w:u w:val="single"/>
+        </w:rPr>
+        <w:t>dictRawFile</w:t>
+      </w:r>
+      <w:r>
+        <w:rPr>
+          <w:rFonts w:ascii="Consolas" w:hAnsi="Consolas" w:cs="Consolas"/>
+          <w:color w:val="E8E2B7"/>
+        </w:rPr>
+        <w:t>);</w:t>
+      </w:r>
+    </w:p>
+    <w:p>
+      <w:pPr>
+        <w:shd w:val="clear" w:color="auto" w:fill="293134"/>
+        <w:autoSpaceDE w:val="0"/>
+        <w:autoSpaceDN w:val="0"/>
+        <w:adjustRightInd w:val="0"/>
+        <w:spacing w:after="0" w:line="240" w:lineRule="auto"/>
+        <w:rPr>
+          <w:rFonts w:ascii="Consolas" w:hAnsi="Consolas" w:cs="Consolas"/>
+        </w:rPr>
+      </w:pPr>
+    </w:p>
+    <w:p>
+      <w:pPr>
+        <w:shd w:val="clear" w:color="auto" w:fill="293134"/>
+        <w:autoSpaceDE w:val="0"/>
+        <w:autoSpaceDN w:val="0"/>
+        <w:adjustRightInd w:val="0"/>
+        <w:spacing w:after="0" w:line="240" w:lineRule="auto"/>
+        <w:rPr>
+          <w:rFonts w:ascii="Consolas" w:hAnsi="Consolas" w:cs="Consolas"/>
+          <w:color w:val="E0E2E4"/>
+        </w:rPr>
+      </w:pPr>
+      <w:r>
+        <w:rPr>
+          <w:rFonts w:ascii="Consolas" w:hAnsi="Consolas" w:cs="Consolas"/>
+          <w:color w:val="678CB1"/>
+        </w:rPr>
+        <w:t xml:space="preserve">    DictionaryFile</w:t>
+      </w:r>
+      <w:r>
+        <w:rPr>
+          <w:rFonts w:ascii="Consolas" w:hAnsi="Consolas" w:cs="Consolas"/>
+          <w:color w:val="E0E2E4"/>
+        </w:rPr>
+        <w:t xml:space="preserve"> randomAccessDict </w:t>
+      </w:r>
+      <w:r>
+        <w:rPr>
+          <w:rFonts w:ascii="Consolas" w:hAnsi="Consolas" w:cs="Consolas"/>
+          <w:color w:val="E8E2B7"/>
+        </w:rPr>
+        <w:t>=</w:t>
+      </w:r>
+    </w:p>
+    <w:p>
+      <w:pPr>
+        <w:shd w:val="clear" w:color="auto" w:fill="293134"/>
+        <w:autoSpaceDE w:val="0"/>
+        <w:autoSpaceDN w:val="0"/>
+        <w:adjustRightInd w:val="0"/>
+        <w:spacing w:after="0" w:line="240" w:lineRule="auto"/>
+        <w:rPr>
+          <w:rFonts w:ascii="Consolas" w:hAnsi="Consolas" w:cs="Consolas"/>
+          <w:color w:val="E8E2B7"/>
+        </w:rPr>
+      </w:pPr>
+      <w:r>
+        <w:rPr>
+          <w:rFonts w:ascii="Consolas" w:hAnsi="Consolas" w:cs="Consolas"/>
+          <w:color w:val="E0E2E4"/>
+        </w:rPr>
+        <w:t xml:space="preserve">             </w:t>
+      </w:r>
+      <w:r>
+        <w:rPr>
+          <w:rFonts w:ascii="Consolas" w:hAnsi="Consolas" w:cs="Consolas"/>
+          <w:color w:val="678CB1"/>
+        </w:rPr>
+        <w:t>DictionaryFile</w:t>
+      </w:r>
+      <w:r>
+        <w:rPr>
+          <w:rFonts w:ascii="Consolas" w:hAnsi="Consolas" w:cs="Consolas"/>
+          <w:color w:val="E8E2B7"/>
+        </w:rPr>
+        <w:t>.</w:t>
+      </w:r>
+      <w:r>
+        <w:rPr>
+          <w:rFonts w:ascii="Consolas" w:hAnsi="Consolas" w:cs="Consolas"/>
+          <w:i/>
+          <w:iCs/>
+          <w:color w:val="E0E2E4"/>
+        </w:rPr>
+        <w:t>makeRandomAccessFile</w:t>
+      </w:r>
+      <w:r>
+        <w:rPr>
+          <w:rFonts w:ascii="Consolas" w:hAnsi="Consolas" w:cs="Consolas"/>
+          <w:color w:val="E8E2B7"/>
+        </w:rPr>
+        <w:t>(</w:t>
+      </w:r>
+      <w:r>
+        <w:rPr>
+          <w:rFonts w:ascii="Consolas" w:hAnsi="Consolas" w:cs="Consolas"/>
+          <w:color w:val="E0E2E4"/>
+          <w:u w:val="single"/>
+        </w:rPr>
+        <w:t>dictRawFile</w:t>
+      </w:r>
+      <w:r>
+        <w:rPr>
+          <w:rFonts w:ascii="Consolas" w:hAnsi="Consolas" w:cs="Consolas"/>
+          <w:color w:val="E8E2B7"/>
+        </w:rPr>
+        <w:t>);</w:t>
+      </w:r>
+    </w:p>
+    <w:p>
+      <w:pPr>
+        <w:shd w:val="clear" w:color="auto" w:fill="293134"/>
+        <w:autoSpaceDE w:val="0"/>
+        <w:autoSpaceDN w:val="0"/>
+        <w:adjustRightInd w:val="0"/>
+        <w:spacing w:after="0" w:line="240" w:lineRule="auto"/>
+        <w:rPr>
+          <w:rFonts w:ascii="Consolas" w:hAnsi="Consolas" w:cs="Consolas"/>
+          <w:color w:val="E0E2E4"/>
+        </w:rPr>
+      </w:pPr>
+    </w:p>
+    <w:p>
+      <w:pPr>
+        <w:shd w:val="clear" w:color="auto" w:fill="293134"/>
+        <w:autoSpaceDE w:val="0"/>
+        <w:autoSpaceDN w:val="0"/>
+        <w:adjustRightInd w:val="0"/>
+        <w:spacing w:after="0" w:line="240" w:lineRule="auto"/>
+        <w:rPr>
+          <w:rFonts w:ascii="Consolas" w:hAnsi="Consolas" w:cs="Consolas"/>
+        </w:rPr>
+      </w:pPr>
+      <w:r>
+        <w:rPr>
+          <w:rFonts w:ascii="Consolas" w:hAnsi="Consolas" w:cs="Consolas"/>
+          <w:color w:val="E0E2E4"/>
+        </w:rPr>
+        <w:t xml:space="preserve">    </w:t>
+      </w:r>
+      <w:r>
+        <w:rPr>
+          <w:rFonts w:ascii="Consolas" w:hAnsi="Consolas" w:cs="Consolas"/>
+          <w:color w:val="678CB1"/>
+        </w:rPr>
+        <w:t>DictionaryFile</w:t>
+      </w:r>
+      <w:r>
+        <w:rPr>
+          <w:rFonts w:ascii="Consolas" w:hAnsi="Consolas" w:cs="Consolas"/>
+          <w:color w:val="E0E2E4"/>
+        </w:rPr>
+        <w:t xml:space="preserve"> gzipDict </w:t>
+      </w:r>
+      <w:r>
+        <w:rPr>
+          <w:rFonts w:ascii="Consolas" w:hAnsi="Consolas" w:cs="Consolas"/>
+          <w:color w:val="E8E2B7"/>
+        </w:rPr>
+        <w:t>=</w:t>
+      </w:r>
+      <w:r>
+        <w:rPr>
+          <w:rFonts w:ascii="Consolas" w:hAnsi="Consolas" w:cs="Consolas"/>
+          <w:color w:val="E0E2E4"/>
+        </w:rPr>
+        <w:t xml:space="preserve"> </w:t>
+      </w:r>
+      <w:r>
+        <w:rPr>
+          <w:rFonts w:ascii="Consolas" w:hAnsi="Consolas" w:cs="Consolas"/>
+          <w:color w:val="678CB1"/>
+        </w:rPr>
+        <w:t>DictionaryFile</w:t>
+      </w:r>
+      <w:r>
+        <w:rPr>
+          <w:rFonts w:ascii="Consolas" w:hAnsi="Consolas" w:cs="Consolas"/>
+          <w:color w:val="E8E2B7"/>
+        </w:rPr>
+        <w:t>.</w:t>
+      </w:r>
+      <w:r>
+        <w:rPr>
+          <w:rFonts w:ascii="Consolas" w:hAnsi="Consolas" w:cs="Consolas"/>
+          <w:i/>
+          <w:iCs/>
+          <w:color w:val="E0E2E4"/>
+        </w:rPr>
+        <w:t>makeGZipFile</w:t>
+      </w:r>
+      <w:r>
+        <w:rPr>
+          <w:rFonts w:ascii="Consolas" w:hAnsi="Consolas" w:cs="Consolas"/>
+          <w:color w:val="E8E2B7"/>
+        </w:rPr>
+        <w:t>(</w:t>
+      </w:r>
+      <w:r>
+        <w:rPr>
+          <w:rFonts w:ascii="Consolas" w:hAnsi="Consolas" w:cs="Consolas"/>
+          <w:color w:val="E0E2E4"/>
+          <w:u w:val="single"/>
+        </w:rPr>
+        <w:t>dictRawFile</w:t>
+      </w:r>
+      <w:r>
+        <w:rPr>
+          <w:rFonts w:ascii="Consolas" w:hAnsi="Consolas" w:cs="Consolas"/>
+          <w:color w:val="E8E2B7"/>
+        </w:rPr>
+        <w:t>);</w:t>
+      </w:r>
+    </w:p>
+    <w:p>
+      <w:pPr>
+        <w:shd w:val="clear" w:color="auto" w:fill="293134"/>
+        <w:autoSpaceDE w:val="0"/>
+        <w:autoSpaceDN w:val="0"/>
+        <w:adjustRightInd w:val="0"/>
+        <w:spacing w:after="0" w:line="240" w:lineRule="auto"/>
+        <w:rPr>
+          <w:rFonts w:ascii="Consolas" w:hAnsi="Consolas" w:cs="Consolas"/>
+        </w:rPr>
+      </w:pPr>
+    </w:p>
+    <w:p>
+      <w:pPr>
+        <w:shd w:val="clear" w:color="auto" w:fill="293134"/>
+        <w:autoSpaceDE w:val="0"/>
+        <w:autoSpaceDN w:val="0"/>
+        <w:adjustRightInd w:val="0"/>
+        <w:spacing w:after="0" w:line="240" w:lineRule="auto"/>
+        <w:rPr>
+          <w:rFonts w:ascii="Consolas" w:hAnsi="Consolas" w:cs="Consolas"/>
+        </w:rPr>
+      </w:pPr>
+      <w:r>
+        <w:rPr>
+          <w:rFonts w:ascii="Consolas" w:hAnsi="Consolas" w:cs="Consolas"/>
+          <w:color w:val="E0E2E4"/>
+        </w:rPr>
+        <w:t xml:space="preserve">    </w:t>
+      </w:r>
       <w:r>
         <w:rPr>
           <w:rFonts w:ascii="Consolas" w:hAnsi="Consolas" w:cs="Consolas"/>
           <w:color w:val="7D8C93"/>
         </w:rPr>
-        <w:t>// GOOD :)</w:t>
-      </w:r>
-    </w:p>
-    <w:p>
-      <w:pPr>
-        <w:shd w:val="clear" w:color="auto" w:fill="293134"/>
-        <w:autoSpaceDE w:val="0"/>
-        <w:autoSpaceDN w:val="0"/>
-        <w:adjustRightInd w:val="0"/>
-        <w:spacing w:after="0" w:line="240" w:lineRule="auto"/>
-        <w:rPr>
-          <w:rFonts w:ascii="Consolas" w:hAnsi="Consolas" w:cs="Consolas"/>
-        </w:rPr>
-      </w:pPr>
-      <w:r>
-        <w:rPr>
-          <w:rFonts w:ascii="Consolas" w:hAnsi="Consolas" w:cs="Consolas"/>
-          <w:color w:val="E0E2E4"/>
-        </w:rPr>
-        <w:t xml:space="preserve">        </w:t>
+        <w:t>// Combo #1</w:t>
+      </w:r>
+    </w:p>
+    <w:p>
+      <w:pPr>
+        <w:shd w:val="clear" w:color="auto" w:fill="293134"/>
+        <w:autoSpaceDE w:val="0"/>
+        <w:autoSpaceDN w:val="0"/>
+        <w:adjustRightInd w:val="0"/>
+        <w:spacing w:after="0" w:line="240" w:lineRule="auto"/>
+        <w:rPr>
+          <w:rFonts w:ascii="Consolas" w:hAnsi="Consolas" w:cs="Consolas"/>
+        </w:rPr>
+      </w:pPr>
+      <w:r>
+        <w:rPr>
+          <w:rFonts w:ascii="Consolas" w:hAnsi="Consolas" w:cs="Consolas"/>
+          <w:color w:val="E0E2E4"/>
+        </w:rPr>
+        <w:t xml:space="preserve">    </w:t>
       </w:r>
       <w:r>
         <w:rPr>
@@ -2616,7 +3493,7 @@
           <w:rFonts w:ascii="Consolas" w:hAnsi="Consolas" w:cs="Consolas"/>
           <w:color w:val="E0E2E4"/>
         </w:rPr>
-        <w:t xml:space="preserve"> better </w:t>
+        <w:t xml:space="preserve"> bufferedAndRandom </w:t>
       </w:r>
       <w:r>
         <w:rPr>
@@ -2631,6 +3508,25 @@
           <w:color w:val="E0E2E4"/>
         </w:rPr>
         <w:t xml:space="preserve"> </w:t>
+      </w:r>
+    </w:p>
+    <w:p>
+      <w:pPr>
+        <w:shd w:val="clear" w:color="auto" w:fill="293134"/>
+        <w:autoSpaceDE w:val="0"/>
+        <w:autoSpaceDN w:val="0"/>
+        <w:adjustRightInd w:val="0"/>
+        <w:spacing w:after="0" w:line="240" w:lineRule="auto"/>
+        <w:rPr>
+          <w:rFonts w:ascii="Consolas" w:hAnsi="Consolas" w:cs="Consolas"/>
+        </w:rPr>
+      </w:pPr>
+      <w:r>
+        <w:rPr>
+          <w:rFonts w:ascii="Consolas" w:hAnsi="Consolas" w:cs="Consolas"/>
+          <w:color w:val="E0E2E4"/>
+        </w:rPr>
+        <w:t xml:space="preserve">            </w:t>
       </w:r>
       <w:r>
         <w:rPr>
@@ -2667,7 +3563,7 @@
           <w:rFonts w:ascii="Consolas" w:hAnsi="Consolas" w:cs="Consolas"/>
           <w:color w:val="E0E2E4"/>
         </w:rPr>
-        <w:t>indexFile</w:t>
+        <w:t>bufferedIndex</w:t>
       </w:r>
       <w:r>
         <w:rPr>
@@ -2681,7 +3577,7 @@
           <w:rFonts w:ascii="Consolas" w:hAnsi="Consolas" w:cs="Consolas"/>
           <w:color w:val="E0E2E4"/>
         </w:rPr>
-        <w:t xml:space="preserve"> dictionaryFile</w:t>
+        <w:t xml:space="preserve"> randomAccessDict</w:t>
       </w:r>
       <w:r>
         <w:rPr>
@@ -2702,53 +3598,40 @@
           <w:rFonts w:ascii="Consolas" w:hAnsi="Consolas" w:cs="Consolas"/>
         </w:rPr>
       </w:pPr>
-    </w:p>
-    <w:p>
-      <w:pPr>
-        <w:shd w:val="clear" w:color="auto" w:fill="293134"/>
-        <w:autoSpaceDE w:val="0"/>
-        <w:autoSpaceDN w:val="0"/>
-        <w:adjustRightInd w:val="0"/>
-        <w:spacing w:after="0" w:line="240" w:lineRule="auto"/>
-        <w:rPr>
-          <w:rFonts w:ascii="Consolas" w:hAnsi="Consolas" w:cs="Consolas"/>
-        </w:rPr>
-      </w:pPr>
-      <w:r>
-        <w:rPr>
-          <w:rFonts w:ascii="Consolas" w:hAnsi="Consolas" w:cs="Consolas"/>
-          <w:color w:val="E0E2E4"/>
-        </w:rPr>
-        <w:t xml:space="preserve">        </w:t>
+      <w:r>
+        <w:rPr>
+          <w:rFonts w:ascii="Consolas" w:hAnsi="Consolas" w:cs="Consolas"/>
+          <w:color w:val="E0E2E4"/>
+        </w:rPr>
+        <w:t xml:space="preserve">    </w:t>
       </w:r>
       <w:r>
         <w:rPr>
           <w:rFonts w:ascii="Consolas" w:hAnsi="Consolas" w:cs="Consolas"/>
           <w:color w:val="7D8C93"/>
         </w:rPr>
-        <w:t>// YEILDS ERROR AT COMPILE TIME</w:t>
-      </w:r>
-    </w:p>
-    <w:p>
-      <w:pPr>
-        <w:shd w:val="clear" w:color="auto" w:fill="293134"/>
-        <w:rPr>
-          <w:rFonts w:ascii="Consolas" w:hAnsi="Consolas" w:cs="Consolas"/>
-          <w:color w:val="E8E2B7"/>
-        </w:rPr>
-      </w:pPr>
-      <w:r>
-        <w:rPr>
-          <w:rFonts w:ascii="Consolas" w:hAnsi="Consolas" w:cs="Consolas"/>
-          <w:color w:val="E0E2E4"/>
-        </w:rPr>
-        <w:t xml:space="preserve">        </w:t>
-      </w:r>
-      <w:r>
-        <w:rPr>
-          <w:rFonts w:ascii="Consolas" w:hAnsi="Consolas" w:cs="Consolas"/>
-          <w:color w:val="678CB1"/>
-          <w:u w:val="wave" w:color="FF0000"/>
+        <w:t>// Combo #2</w:t>
+      </w:r>
+    </w:p>
+    <w:p>
+      <w:pPr>
+        <w:shd w:val="clear" w:color="auto" w:fill="293134"/>
+        <w:rPr>
+          <w:rFonts w:ascii="Consolas" w:hAnsi="Consolas" w:cs="Consolas"/>
+          <w:color w:val="E8E2B7"/>
+        </w:rPr>
+      </w:pPr>
+      <w:r>
+        <w:rPr>
+          <w:rFonts w:ascii="Consolas" w:hAnsi="Consolas" w:cs="Consolas"/>
+          <w:color w:val="E0E2E4"/>
+        </w:rPr>
+        <w:t xml:space="preserve">    </w:t>
+      </w:r>
+      <w:r>
+        <w:rPr>
+          <w:rFonts w:ascii="Consolas" w:hAnsi="Consolas" w:cs="Consolas"/>
+          <w:color w:val="678CB1"/>
         </w:rPr>
         <w:t>Dictionary</w:t>
       </w:r>
@@ -2756,15 +3639,13 @@
         <w:rPr>
           <w:rFonts w:ascii="Consolas" w:hAnsi="Consolas" w:cs="Consolas"/>
           <w:color w:val="E0E2E4"/>
-          <w:u w:val="wave" w:color="FF0000"/>
-        </w:rPr>
-        <w:t xml:space="preserve"> yeildError </w:t>
-      </w:r>
-      <w:r>
-        <w:rPr>
-          <w:rFonts w:ascii="Consolas" w:hAnsi="Consolas" w:cs="Consolas"/>
-          <w:color w:val="E8E2B7"/>
-          <w:u w:val="wave" w:color="FF0000"/>
+        </w:rPr>
+        <w:t xml:space="preserve"> cachedAndGzip </w:t>
+      </w:r>
+      <w:r>
+        <w:rPr>
+          <w:rFonts w:ascii="Consolas" w:hAnsi="Consolas" w:cs="Consolas"/>
+          <w:color w:val="E8E2B7"/>
         </w:rPr>
         <w:t>=</w:t>
       </w:r>
@@ -2772,7 +3653,6 @@
         <w:rPr>
           <w:rFonts w:ascii="Consolas" w:hAnsi="Consolas" w:cs="Consolas"/>
           <w:color w:val="E0E2E4"/>
-          <w:u w:val="wave" w:color="FF0000"/>
         </w:rPr>
         <w:t xml:space="preserve"> </w:t>
       </w:r>
@@ -2782,7 +3662,6 @@
           <w:b/>
           <w:bCs/>
           <w:color w:val="93C763"/>
-          <w:u w:val="wave" w:color="FF0000"/>
         </w:rPr>
         <w:t>new</w:t>
       </w:r>
@@ -2790,7 +3669,6 @@
         <w:rPr>
           <w:rFonts w:ascii="Consolas" w:hAnsi="Consolas" w:cs="Consolas"/>
           <w:color w:val="E0E2E4"/>
-          <w:u w:val="wave" w:color="FF0000"/>
         </w:rPr>
         <w:t xml:space="preserve"> </w:t>
       </w:r>
@@ -2798,7 +3676,6 @@
         <w:rPr>
           <w:rFonts w:ascii="Consolas" w:hAnsi="Consolas" w:cs="Consolas"/>
           <w:color w:val="678CB1"/>
-          <w:u w:val="wave" w:color="FF0000"/>
         </w:rPr>
         <w:t>DICTDictionary</w:t>
       </w:r>
@@ -2806,7 +3683,6 @@
         <w:rPr>
           <w:rFonts w:ascii="Consolas" w:hAnsi="Consolas" w:cs="Consolas"/>
           <w:color w:val="E8E2B7"/>
-          <w:u w:val="wave" w:color="FF0000"/>
         </w:rPr>
         <w:t>(</w:t>
       </w:r>
@@ -2814,15 +3690,13 @@
         <w:rPr>
           <w:rFonts w:ascii="Consolas" w:hAnsi="Consolas" w:cs="Consolas"/>
           <w:color w:val="E0E2E4"/>
-          <w:u w:val="wave" w:color="FF0000"/>
-        </w:rPr>
-        <w:t>dictionaryFile</w:t>
-      </w:r>
-      <w:r>
-        <w:rPr>
-          <w:rFonts w:ascii="Consolas" w:hAnsi="Consolas" w:cs="Consolas"/>
-          <w:color w:val="E8E2B7"/>
-          <w:u w:val="wave" w:color="FF0000"/>
+        </w:rPr>
+        <w:t>cachedIndex</w:t>
+      </w:r>
+      <w:r>
+        <w:rPr>
+          <w:rFonts w:ascii="Consolas" w:hAnsi="Consolas" w:cs="Consolas"/>
+          <w:color w:val="E8E2B7"/>
         </w:rPr>
         <w:t>,</w:t>
       </w:r>
@@ -2830,138 +3704,8 @@
         <w:rPr>
           <w:rFonts w:ascii="Consolas" w:hAnsi="Consolas" w:cs="Consolas"/>
           <w:color w:val="E0E2E4"/>
-          <w:u w:val="wave" w:color="FF0000"/>
-        </w:rPr>
-        <w:t xml:space="preserve"> indexFile</w:t>
-      </w:r>
-      <w:r>
-        <w:rPr>
-          <w:rFonts w:ascii="Consolas" w:hAnsi="Consolas" w:cs="Consolas"/>
-          <w:color w:val="E8E2B7"/>
-          <w:u w:val="wave" w:color="FF0000"/>
-        </w:rPr>
-        <w:t>)</w:t>
-      </w:r>
-      <w:r>
-        <w:rPr>
-          <w:rFonts w:ascii="Consolas" w:hAnsi="Consolas" w:cs="Consolas"/>
-          <w:color w:val="E8E2B7"/>
-        </w:rPr>
-        <w:t>;</w:t>
-      </w:r>
-    </w:p>
-    <w:p>
-      <w:pPr>
-        <w:shd w:val="clear" w:color="auto" w:fill="293134"/>
-      </w:pPr>
-    </w:p>
-    <w:p>
-      <w:r>
-        <w:t>- Constructing a DICTDictionary is more configurable. Client can specify which implementation of reading file. Good for unit testing and runtime switching.</w:t>
-      </w:r>
-    </w:p>
-    <w:p>
-      <w:pPr>
-        <w:shd w:val="clear" w:color="auto" w:fill="293134"/>
-        <w:autoSpaceDE w:val="0"/>
-        <w:autoSpaceDN w:val="0"/>
-        <w:adjustRightInd w:val="0"/>
-        <w:spacing w:after="0" w:line="240" w:lineRule="auto"/>
-        <w:rPr>
-          <w:rFonts w:ascii="Consolas" w:hAnsi="Consolas" w:cs="Consolas"/>
-          <w:color w:val="E0E2E4"/>
-        </w:rPr>
-      </w:pPr>
-      <w:r>
-        <w:rPr>
-          <w:rFonts w:ascii="Consolas" w:hAnsi="Consolas" w:cs="Consolas"/>
-          <w:color w:val="E0E2E4"/>
-        </w:rPr>
-        <w:t xml:space="preserve">        </w:t>
-      </w:r>
-    </w:p>
-    <w:p>
-      <w:pPr>
-        <w:shd w:val="clear" w:color="auto" w:fill="293134"/>
-        <w:autoSpaceDE w:val="0"/>
-        <w:autoSpaceDN w:val="0"/>
-        <w:adjustRightInd w:val="0"/>
-        <w:spacing w:after="0" w:line="240" w:lineRule="auto"/>
-        <w:rPr>
-          <w:rFonts w:ascii="Consolas" w:hAnsi="Consolas" w:cs="Consolas"/>
-        </w:rPr>
-      </w:pPr>
-      <w:r>
-        <w:rPr>
-          <w:rFonts w:ascii="Consolas" w:hAnsi="Consolas" w:cs="Consolas"/>
-          <w:color w:val="E0E2E4"/>
-        </w:rPr>
-        <w:t xml:space="preserve">        </w:t>
-      </w:r>
-      <w:r>
-        <w:rPr>
-          <w:rFonts w:ascii="Consolas" w:hAnsi="Consolas" w:cs="Consolas"/>
-          <w:color w:val="678CB1"/>
-        </w:rPr>
-        <w:t>IndexFile</w:t>
-      </w:r>
-      <w:r>
-        <w:rPr>
-          <w:rFonts w:ascii="Consolas" w:hAnsi="Consolas" w:cs="Consolas"/>
-          <w:color w:val="E0E2E4"/>
-        </w:rPr>
-        <w:t xml:space="preserve"> bufferedIndex </w:t>
-      </w:r>
-      <w:r>
-        <w:rPr>
-          <w:rFonts w:ascii="Consolas" w:hAnsi="Consolas" w:cs="Consolas"/>
-          <w:color w:val="E8E2B7"/>
-        </w:rPr>
-        <w:t>=</w:t>
-      </w:r>
-      <w:r>
-        <w:rPr>
-          <w:rFonts w:ascii="Consolas" w:hAnsi="Consolas" w:cs="Consolas"/>
-          <w:color w:val="E0E2E4"/>
-        </w:rPr>
-        <w:t xml:space="preserve"> </w:t>
-      </w:r>
-      <w:r>
-        <w:rPr>
-          <w:rFonts w:ascii="Consolas" w:hAnsi="Consolas" w:cs="Consolas"/>
-          <w:b/>
-          <w:bCs/>
-          <w:color w:val="93C763"/>
-        </w:rPr>
-        <w:t>new</w:t>
-      </w:r>
-      <w:r>
-        <w:rPr>
-          <w:rFonts w:ascii="Consolas" w:hAnsi="Consolas" w:cs="Consolas"/>
-          <w:color w:val="E0E2E4"/>
-        </w:rPr>
-        <w:t xml:space="preserve"> </w:t>
-      </w:r>
-      <w:r>
-        <w:rPr>
-          <w:rFonts w:ascii="Consolas" w:hAnsi="Consolas" w:cs="Consolas"/>
-          <w:color w:val="678CB1"/>
-        </w:rPr>
-        <w:t>BufferedIndexFile</w:t>
-      </w:r>
-      <w:r>
-        <w:rPr>
-          <w:rFonts w:ascii="Consolas" w:hAnsi="Consolas" w:cs="Consolas"/>
-          <w:color w:val="E8E2B7"/>
-        </w:rPr>
-        <w:t>(</w:t>
-      </w:r>
-      <w:r>
-        <w:rPr>
-          <w:rFonts w:ascii="Consolas" w:hAnsi="Consolas" w:cs="Consolas"/>
-          <w:color w:val="E0E2E4"/>
-        </w:rPr>
-        <w:t>indexRawFile</w:t>
+        </w:rPr>
+        <w:t xml:space="preserve"> gzipDict</w:t>
       </w:r>
       <w:r>
         <w:rPr>
@@ -2974,767 +3718,8 @@
     <w:p>
       <w:pPr>
         <w:shd w:val="clear" w:color="auto" w:fill="293134"/>
-        <w:autoSpaceDE w:val="0"/>
-        <w:autoSpaceDN w:val="0"/>
-        <w:adjustRightInd w:val="0"/>
-        <w:spacing w:after="0" w:line="240" w:lineRule="auto"/>
-        <w:rPr>
-          <w:rFonts w:ascii="Consolas" w:hAnsi="Consolas" w:cs="Consolas"/>
-        </w:rPr>
-      </w:pPr>
-      <w:r>
-        <w:rPr>
-          <w:rFonts w:ascii="Consolas" w:hAnsi="Consolas" w:cs="Consolas"/>
-          <w:color w:val="E0E2E4"/>
-        </w:rPr>
-        <w:t xml:space="preserve">        </w:t>
-      </w:r>
-      <w:r>
-        <w:rPr>
-          <w:rFonts w:ascii="Consolas" w:hAnsi="Consolas" w:cs="Consolas"/>
-          <w:color w:val="678CB1"/>
-        </w:rPr>
-        <w:t>IndexFile</w:t>
-      </w:r>
-      <w:r>
-        <w:rPr>
-          <w:rFonts w:ascii="Consolas" w:hAnsi="Consolas" w:cs="Consolas"/>
-          <w:color w:val="E0E2E4"/>
-        </w:rPr>
-        <w:t xml:space="preserve"> randomIndex </w:t>
-      </w:r>
-      <w:r>
-        <w:rPr>
-          <w:rFonts w:ascii="Consolas" w:hAnsi="Consolas" w:cs="Consolas"/>
-          <w:color w:val="E8E2B7"/>
-        </w:rPr>
-        <w:t>=</w:t>
-      </w:r>
-      <w:r>
-        <w:rPr>
-          <w:rFonts w:ascii="Consolas" w:hAnsi="Consolas" w:cs="Consolas"/>
-          <w:color w:val="E0E2E4"/>
-        </w:rPr>
-        <w:t xml:space="preserve"> </w:t>
-      </w:r>
-      <w:r>
-        <w:rPr>
-          <w:rFonts w:ascii="Consolas" w:hAnsi="Consolas" w:cs="Consolas"/>
-          <w:b/>
-          <w:bCs/>
-          <w:color w:val="93C763"/>
-        </w:rPr>
-        <w:t>new</w:t>
-      </w:r>
-      <w:r>
-        <w:rPr>
-          <w:rFonts w:ascii="Consolas" w:hAnsi="Consolas" w:cs="Consolas"/>
-          <w:color w:val="E0E2E4"/>
-        </w:rPr>
-        <w:t xml:space="preserve"> </w:t>
-      </w:r>
-      <w:r>
-        <w:rPr>
-          <w:rFonts w:ascii="Consolas" w:hAnsi="Consolas" w:cs="Consolas"/>
-          <w:color w:val="678CB1"/>
-        </w:rPr>
-        <w:t>RandomIndexFile</w:t>
-      </w:r>
-      <w:r>
-        <w:rPr>
-          <w:rFonts w:ascii="Consolas" w:hAnsi="Consolas" w:cs="Consolas"/>
-          <w:color w:val="E8E2B7"/>
-        </w:rPr>
-        <w:t>(</w:t>
-      </w:r>
-      <w:r>
-        <w:rPr>
-          <w:rFonts w:ascii="Consolas" w:hAnsi="Consolas" w:cs="Consolas"/>
-          <w:color w:val="E0E2E4"/>
-        </w:rPr>
-        <w:t>indexRawFile</w:t>
-      </w:r>
-      <w:r>
-        <w:rPr>
-          <w:rFonts w:ascii="Consolas" w:hAnsi="Consolas" w:cs="Consolas"/>
-          <w:color w:val="E8E2B7"/>
-        </w:rPr>
-        <w:t>);</w:t>
-      </w:r>
-    </w:p>
-    <w:p>
-      <w:pPr>
-        <w:shd w:val="clear" w:color="auto" w:fill="293134"/>
-        <w:autoSpaceDE w:val="0"/>
-        <w:autoSpaceDN w:val="0"/>
-        <w:adjustRightInd w:val="0"/>
-        <w:spacing w:after="0" w:line="240" w:lineRule="auto"/>
-        <w:rPr>
-          <w:rFonts w:ascii="Consolas" w:hAnsi="Consolas" w:cs="Consolas"/>
-        </w:rPr>
-      </w:pPr>
-      <w:r>
-        <w:rPr>
-          <w:rFonts w:ascii="Consolas" w:hAnsi="Consolas" w:cs="Consolas"/>
-          <w:color w:val="E0E2E4"/>
-        </w:rPr>
-        <w:t xml:space="preserve">        </w:t>
-      </w:r>
-      <w:r>
-        <w:rPr>
-          <w:rFonts w:ascii="Consolas" w:hAnsi="Consolas" w:cs="Consolas"/>
-          <w:color w:val="678CB1"/>
-        </w:rPr>
-        <w:t>IndexFile</w:t>
-      </w:r>
-      <w:r>
-        <w:rPr>
-          <w:rFonts w:ascii="Consolas" w:hAnsi="Consolas" w:cs="Consolas"/>
-          <w:color w:val="E0E2E4"/>
-        </w:rPr>
-        <w:t xml:space="preserve"> cachedIndex </w:t>
-      </w:r>
-      <w:r>
-        <w:rPr>
-          <w:rFonts w:ascii="Consolas" w:hAnsi="Consolas" w:cs="Consolas"/>
-          <w:color w:val="E8E2B7"/>
-        </w:rPr>
-        <w:t>=</w:t>
-      </w:r>
-      <w:r>
-        <w:rPr>
-          <w:rFonts w:ascii="Consolas" w:hAnsi="Consolas" w:cs="Consolas"/>
-          <w:color w:val="E0E2E4"/>
-        </w:rPr>
-        <w:t xml:space="preserve"> </w:t>
-      </w:r>
-      <w:r>
-        <w:rPr>
-          <w:rFonts w:ascii="Consolas" w:hAnsi="Consolas" w:cs="Consolas"/>
-          <w:b/>
-          <w:bCs/>
-          <w:color w:val="93C763"/>
-        </w:rPr>
-        <w:t>new</w:t>
-      </w:r>
-      <w:r>
-        <w:rPr>
-          <w:rFonts w:ascii="Consolas" w:hAnsi="Consolas" w:cs="Consolas"/>
-          <w:color w:val="E0E2E4"/>
-        </w:rPr>
-        <w:t xml:space="preserve"> </w:t>
-      </w:r>
-      <w:r>
-        <w:rPr>
-          <w:rFonts w:ascii="Consolas" w:hAnsi="Consolas" w:cs="Consolas"/>
-          <w:color w:val="678CB1"/>
-        </w:rPr>
-        <w:t>CachedIndexFile</w:t>
-      </w:r>
-      <w:r>
-        <w:rPr>
-          <w:rFonts w:ascii="Consolas" w:hAnsi="Consolas" w:cs="Consolas"/>
-          <w:color w:val="E8E2B7"/>
-        </w:rPr>
-        <w:t>(</w:t>
-      </w:r>
-      <w:r>
-        <w:rPr>
-          <w:rFonts w:ascii="Consolas" w:hAnsi="Consolas" w:cs="Consolas"/>
-          <w:color w:val="E0E2E4"/>
-        </w:rPr>
-        <w:t>indexRawFile</w:t>
-      </w:r>
-      <w:r>
-        <w:rPr>
-          <w:rFonts w:ascii="Consolas" w:hAnsi="Consolas" w:cs="Consolas"/>
-          <w:color w:val="E8E2B7"/>
-        </w:rPr>
-        <w:t>);</w:t>
-      </w:r>
-    </w:p>
-    <w:p>
-      <w:pPr>
-        <w:shd w:val="clear" w:color="auto" w:fill="293134"/>
-        <w:autoSpaceDE w:val="0"/>
-        <w:autoSpaceDN w:val="0"/>
-        <w:adjustRightInd w:val="0"/>
-        <w:spacing w:after="0" w:line="240" w:lineRule="auto"/>
-        <w:rPr>
-          <w:rFonts w:ascii="Consolas" w:hAnsi="Consolas" w:cs="Consolas"/>
-        </w:rPr>
-      </w:pPr>
-    </w:p>
-    <w:p>
-      <w:pPr>
-        <w:shd w:val="clear" w:color="auto" w:fill="293134"/>
-        <w:autoSpaceDE w:val="0"/>
-        <w:autoSpaceDN w:val="0"/>
-        <w:adjustRightInd w:val="0"/>
-        <w:spacing w:after="0" w:line="240" w:lineRule="auto"/>
-        <w:rPr>
-          <w:rFonts w:ascii="Consolas" w:hAnsi="Consolas" w:cs="Consolas"/>
-        </w:rPr>
-      </w:pPr>
-      <w:r>
-        <w:rPr>
-          <w:rFonts w:ascii="Consolas" w:hAnsi="Consolas" w:cs="Consolas"/>
-          <w:color w:val="E0E2E4"/>
-        </w:rPr>
-        <w:t xml:space="preserve">        </w:t>
-      </w:r>
-      <w:r>
-        <w:rPr>
-          <w:rFonts w:ascii="Consolas" w:hAnsi="Consolas" w:cs="Consolas"/>
-          <w:color w:val="678CB1"/>
-        </w:rPr>
-        <w:t>DictionaryFile</w:t>
-      </w:r>
-      <w:r>
-        <w:rPr>
-          <w:rFonts w:ascii="Consolas" w:hAnsi="Consolas" w:cs="Consolas"/>
-          <w:color w:val="E0E2E4"/>
-        </w:rPr>
-        <w:t xml:space="preserve"> bufferedDict </w:t>
-      </w:r>
-      <w:r>
-        <w:rPr>
-          <w:rFonts w:ascii="Consolas" w:hAnsi="Consolas" w:cs="Consolas"/>
-          <w:color w:val="E8E2B7"/>
-        </w:rPr>
-        <w:t>=</w:t>
-      </w:r>
-      <w:r>
-        <w:rPr>
-          <w:rFonts w:ascii="Consolas" w:hAnsi="Consolas" w:cs="Consolas"/>
-          <w:color w:val="E0E2E4"/>
-        </w:rPr>
-        <w:t xml:space="preserve"> </w:t>
-      </w:r>
-      <w:r>
-        <w:rPr>
-          <w:rFonts w:ascii="Consolas" w:hAnsi="Consolas" w:cs="Consolas"/>
-          <w:b/>
-          <w:bCs/>
-          <w:color w:val="93C763"/>
-        </w:rPr>
-        <w:t>new</w:t>
-      </w:r>
-      <w:r>
-        <w:rPr>
-          <w:rFonts w:ascii="Consolas" w:hAnsi="Consolas" w:cs="Consolas"/>
-          <w:color w:val="E0E2E4"/>
-        </w:rPr>
-        <w:t xml:space="preserve"> </w:t>
-      </w:r>
-      <w:r>
-        <w:rPr>
-          <w:rFonts w:ascii="Consolas" w:hAnsi="Consolas" w:cs="Consolas"/>
-          <w:color w:val="678CB1"/>
-        </w:rPr>
-        <w:t>BufferedDictionaryFile</w:t>
-      </w:r>
-      <w:r>
-        <w:rPr>
-          <w:rFonts w:ascii="Consolas" w:hAnsi="Consolas" w:cs="Consolas"/>
-          <w:color w:val="E8E2B7"/>
-        </w:rPr>
-        <w:t>(</w:t>
-      </w:r>
-      <w:r>
-        <w:rPr>
-          <w:rFonts w:ascii="Consolas" w:hAnsi="Consolas" w:cs="Consolas"/>
-          <w:color w:val="E0E2E4"/>
-        </w:rPr>
-        <w:t>dictRawFile</w:t>
-      </w:r>
-      <w:r>
-        <w:rPr>
-          <w:rFonts w:ascii="Consolas" w:hAnsi="Consolas" w:cs="Consolas"/>
-          <w:color w:val="E8E2B7"/>
-        </w:rPr>
-        <w:t>);</w:t>
-      </w:r>
-    </w:p>
-    <w:p>
-      <w:pPr>
-        <w:shd w:val="clear" w:color="auto" w:fill="293134"/>
-        <w:autoSpaceDE w:val="0"/>
-        <w:autoSpaceDN w:val="0"/>
-        <w:adjustRightInd w:val="0"/>
-        <w:spacing w:after="0" w:line="240" w:lineRule="auto"/>
-        <w:rPr>
-          <w:rFonts w:ascii="Consolas" w:hAnsi="Consolas" w:cs="Consolas"/>
-        </w:rPr>
-      </w:pPr>
-      <w:r>
-        <w:rPr>
-          <w:rFonts w:ascii="Consolas" w:hAnsi="Consolas" w:cs="Consolas"/>
-          <w:color w:val="E0E2E4"/>
-        </w:rPr>
-        <w:t xml:space="preserve">        </w:t>
-      </w:r>
-      <w:r>
-        <w:rPr>
-          <w:rFonts w:ascii="Consolas" w:hAnsi="Consolas" w:cs="Consolas"/>
-          <w:color w:val="678CB1"/>
-        </w:rPr>
-        <w:t>DictionaryFile</w:t>
-      </w:r>
-      <w:r>
-        <w:rPr>
-          <w:rFonts w:ascii="Consolas" w:hAnsi="Consolas" w:cs="Consolas"/>
-          <w:color w:val="E0E2E4"/>
-        </w:rPr>
-        <w:t xml:space="preserve"> randomAccessDict </w:t>
-      </w:r>
-      <w:r>
-        <w:rPr>
-          <w:rFonts w:ascii="Consolas" w:hAnsi="Consolas" w:cs="Consolas"/>
-          <w:color w:val="E8E2B7"/>
-        </w:rPr>
-        <w:t>=</w:t>
-      </w:r>
-      <w:r>
-        <w:rPr>
-          <w:rFonts w:ascii="Consolas" w:hAnsi="Consolas" w:cs="Consolas"/>
-          <w:color w:val="E0E2E4"/>
-        </w:rPr>
-        <w:t xml:space="preserve"> </w:t>
-      </w:r>
-      <w:r>
-        <w:rPr>
-          <w:rFonts w:ascii="Consolas" w:hAnsi="Consolas" w:cs="Consolas"/>
-          <w:b/>
-          <w:bCs/>
-          <w:color w:val="93C763"/>
-        </w:rPr>
-        <w:t>new</w:t>
-      </w:r>
-      <w:r>
-        <w:rPr>
-          <w:rFonts w:ascii="Consolas" w:hAnsi="Consolas" w:cs="Consolas"/>
-          <w:color w:val="E0E2E4"/>
-        </w:rPr>
-        <w:t xml:space="preserve"> </w:t>
-      </w:r>
-      <w:r>
-        <w:rPr>
-          <w:rFonts w:ascii="Consolas" w:hAnsi="Consolas" w:cs="Consolas"/>
-          <w:color w:val="678CB1"/>
-        </w:rPr>
-        <w:t>RandomAccessDictionaryFile</w:t>
-      </w:r>
-      <w:r>
-        <w:rPr>
-          <w:rFonts w:ascii="Consolas" w:hAnsi="Consolas" w:cs="Consolas"/>
-          <w:color w:val="E8E2B7"/>
-        </w:rPr>
-        <w:t>(</w:t>
-      </w:r>
-      <w:r>
-        <w:rPr>
-          <w:rFonts w:ascii="Consolas" w:hAnsi="Consolas" w:cs="Consolas"/>
-          <w:color w:val="E0E2E4"/>
-        </w:rPr>
-        <w:t>dictRawFile</w:t>
-      </w:r>
-      <w:r>
-        <w:rPr>
-          <w:rFonts w:ascii="Consolas" w:hAnsi="Consolas" w:cs="Consolas"/>
-          <w:color w:val="E8E2B7"/>
-        </w:rPr>
-        <w:t>);</w:t>
-      </w:r>
-    </w:p>
-    <w:p>
-      <w:pPr>
-        <w:shd w:val="clear" w:color="auto" w:fill="293134"/>
-        <w:autoSpaceDE w:val="0"/>
-        <w:autoSpaceDN w:val="0"/>
-        <w:adjustRightInd w:val="0"/>
-        <w:spacing w:after="0" w:line="240" w:lineRule="auto"/>
-        <w:rPr>
-          <w:rFonts w:ascii="Consolas" w:hAnsi="Consolas" w:cs="Consolas"/>
-        </w:rPr>
-      </w:pPr>
-      <w:r>
-        <w:rPr>
-          <w:rFonts w:ascii="Consolas" w:hAnsi="Consolas" w:cs="Consolas"/>
-          <w:color w:val="E0E2E4"/>
-        </w:rPr>
-        <w:t xml:space="preserve">        </w:t>
-      </w:r>
-      <w:r>
-        <w:rPr>
-          <w:rFonts w:ascii="Consolas" w:hAnsi="Consolas" w:cs="Consolas"/>
-          <w:color w:val="678CB1"/>
-        </w:rPr>
-        <w:t>DictionaryFile</w:t>
-      </w:r>
-      <w:r>
-        <w:rPr>
-          <w:rFonts w:ascii="Consolas" w:hAnsi="Consolas" w:cs="Consolas"/>
-          <w:color w:val="E0E2E4"/>
-        </w:rPr>
-        <w:t xml:space="preserve"> gzipDict </w:t>
-      </w:r>
-      <w:r>
-        <w:rPr>
-          <w:rFonts w:ascii="Consolas" w:hAnsi="Consolas" w:cs="Consolas"/>
-          <w:color w:val="E8E2B7"/>
-        </w:rPr>
-        <w:t>=</w:t>
-      </w:r>
-      <w:r>
-        <w:rPr>
-          <w:rFonts w:ascii="Consolas" w:hAnsi="Consolas" w:cs="Consolas"/>
-          <w:color w:val="E0E2E4"/>
-        </w:rPr>
-        <w:t xml:space="preserve"> </w:t>
-      </w:r>
-      <w:r>
-        <w:rPr>
-          <w:rFonts w:ascii="Consolas" w:hAnsi="Consolas" w:cs="Consolas"/>
-          <w:b/>
-          <w:bCs/>
-          <w:color w:val="93C763"/>
-        </w:rPr>
-        <w:t>new</w:t>
-      </w:r>
-      <w:r>
-        <w:rPr>
-          <w:rFonts w:ascii="Consolas" w:hAnsi="Consolas" w:cs="Consolas"/>
-          <w:color w:val="E0E2E4"/>
-        </w:rPr>
-        <w:t xml:space="preserve"> </w:t>
-      </w:r>
-      <w:r>
-        <w:rPr>
-          <w:rFonts w:ascii="Consolas" w:hAnsi="Consolas" w:cs="Consolas"/>
-          <w:color w:val="678CB1"/>
-        </w:rPr>
-        <w:t>GZipDicitonaryFile</w:t>
-      </w:r>
-      <w:r>
-        <w:rPr>
-          <w:rFonts w:ascii="Consolas" w:hAnsi="Consolas" w:cs="Consolas"/>
-          <w:color w:val="E8E2B7"/>
-        </w:rPr>
-        <w:t>(</w:t>
-      </w:r>
-      <w:r>
-        <w:rPr>
-          <w:rFonts w:ascii="Consolas" w:hAnsi="Consolas" w:cs="Consolas"/>
-          <w:color w:val="E0E2E4"/>
-        </w:rPr>
-        <w:t>dictRawFile</w:t>
-      </w:r>
-      <w:r>
-        <w:rPr>
-          <w:rFonts w:ascii="Consolas" w:hAnsi="Consolas" w:cs="Consolas"/>
-          <w:color w:val="E8E2B7"/>
-        </w:rPr>
-        <w:t>);</w:t>
-      </w:r>
-    </w:p>
-    <w:p>
-      <w:pPr>
-        <w:shd w:val="clear" w:color="auto" w:fill="293134"/>
-        <w:autoSpaceDE w:val="0"/>
-        <w:autoSpaceDN w:val="0"/>
-        <w:adjustRightInd w:val="0"/>
-        <w:spacing w:after="0" w:line="240" w:lineRule="auto"/>
-        <w:rPr>
-          <w:rFonts w:ascii="Consolas" w:hAnsi="Consolas" w:cs="Consolas"/>
-        </w:rPr>
-      </w:pPr>
-    </w:p>
-    <w:p>
-      <w:pPr>
-        <w:shd w:val="clear" w:color="auto" w:fill="293134"/>
-        <w:autoSpaceDE w:val="0"/>
-        <w:autoSpaceDN w:val="0"/>
-        <w:adjustRightInd w:val="0"/>
-        <w:spacing w:after="0" w:line="240" w:lineRule="auto"/>
-        <w:rPr>
-          <w:rFonts w:ascii="Consolas" w:hAnsi="Consolas" w:cs="Consolas"/>
-        </w:rPr>
-      </w:pPr>
-      <w:r>
-        <w:rPr>
-          <w:rFonts w:ascii="Consolas" w:hAnsi="Consolas" w:cs="Consolas"/>
-          <w:color w:val="E0E2E4"/>
-        </w:rPr>
-        <w:t xml:space="preserve">        </w:t>
-      </w:r>
-      <w:r>
-        <w:rPr>
-          <w:rFonts w:ascii="Consolas" w:hAnsi="Consolas" w:cs="Consolas"/>
-          <w:color w:val="7D8C93"/>
-        </w:rPr>
-        <w:t>// Combo #1</w:t>
-      </w:r>
-    </w:p>
-    <w:p>
-      <w:pPr>
-        <w:shd w:val="clear" w:color="auto" w:fill="293134"/>
-        <w:autoSpaceDE w:val="0"/>
-        <w:autoSpaceDN w:val="0"/>
-        <w:adjustRightInd w:val="0"/>
-        <w:spacing w:after="0" w:line="240" w:lineRule="auto"/>
-        <w:rPr>
-          <w:rFonts w:ascii="Consolas" w:hAnsi="Consolas" w:cs="Consolas"/>
-          <w:color w:val="E0E2E4"/>
-        </w:rPr>
-      </w:pPr>
-      <w:r>
-        <w:rPr>
-          <w:rFonts w:ascii="Consolas" w:hAnsi="Consolas" w:cs="Consolas"/>
-          <w:color w:val="E0E2E4"/>
-        </w:rPr>
-        <w:t xml:space="preserve">        </w:t>
-      </w:r>
-      <w:r>
-        <w:rPr>
-          <w:rFonts w:ascii="Consolas" w:hAnsi="Consolas" w:cs="Consolas"/>
-          <w:color w:val="678CB1"/>
-        </w:rPr>
-        <w:t>Dictionary</w:t>
-      </w:r>
-      <w:r>
-        <w:rPr>
-          <w:rFonts w:ascii="Consolas" w:hAnsi="Consolas" w:cs="Consolas"/>
-          <w:color w:val="E0E2E4"/>
-        </w:rPr>
-        <w:t xml:space="preserve"> bufferedAndRandom </w:t>
-      </w:r>
-      <w:r>
-        <w:rPr>
-          <w:rFonts w:ascii="Consolas" w:hAnsi="Consolas" w:cs="Consolas"/>
-          <w:color w:val="E8E2B7"/>
-        </w:rPr>
-        <w:t>=</w:t>
-      </w:r>
-      <w:r>
-        <w:rPr>
-          <w:rFonts w:ascii="Consolas" w:hAnsi="Consolas" w:cs="Consolas"/>
-          <w:color w:val="E0E2E4"/>
-        </w:rPr>
-        <w:t xml:space="preserve"> </w:t>
-      </w:r>
-    </w:p>
-    <w:p>
-      <w:pPr>
-        <w:shd w:val="clear" w:color="auto" w:fill="293134"/>
-        <w:autoSpaceDE w:val="0"/>
-        <w:autoSpaceDN w:val="0"/>
-        <w:adjustRightInd w:val="0"/>
-        <w:spacing w:after="0" w:line="240" w:lineRule="auto"/>
-        <w:rPr>
-          <w:rFonts w:ascii="Consolas" w:hAnsi="Consolas" w:cs="Consolas"/>
-        </w:rPr>
-      </w:pPr>
-      <w:r>
-        <w:rPr>
-          <w:rFonts w:ascii="Consolas" w:hAnsi="Consolas" w:cs="Consolas"/>
-          <w:color w:val="E0E2E4"/>
-        </w:rPr>
-        <w:t xml:space="preserve">                </w:t>
-      </w:r>
-      <w:r>
-        <w:rPr>
-          <w:rFonts w:ascii="Consolas" w:hAnsi="Consolas" w:cs="Consolas"/>
-          <w:b/>
-          <w:bCs/>
-          <w:color w:val="93C763"/>
-        </w:rPr>
-        <w:t>new</w:t>
-      </w:r>
-      <w:r>
-        <w:rPr>
-          <w:rFonts w:ascii="Consolas" w:hAnsi="Consolas" w:cs="Consolas"/>
-          <w:color w:val="E0E2E4"/>
-        </w:rPr>
-        <w:t xml:space="preserve"> </w:t>
-      </w:r>
-      <w:r>
-        <w:rPr>
-          <w:rFonts w:ascii="Consolas" w:hAnsi="Consolas" w:cs="Consolas"/>
-          <w:color w:val="678CB1"/>
-        </w:rPr>
-        <w:t>DICTDictionary</w:t>
-      </w:r>
-      <w:r>
-        <w:rPr>
-          <w:rFonts w:ascii="Consolas" w:hAnsi="Consolas" w:cs="Consolas"/>
-          <w:color w:val="E8E2B7"/>
-        </w:rPr>
-        <w:t>(</w:t>
-      </w:r>
-      <w:r>
-        <w:rPr>
-          <w:rFonts w:ascii="Consolas" w:hAnsi="Consolas" w:cs="Consolas"/>
-          <w:color w:val="E0E2E4"/>
-        </w:rPr>
-        <w:t>bufferedIndex</w:t>
-      </w:r>
-      <w:r>
-        <w:rPr>
-          <w:rFonts w:ascii="Consolas" w:hAnsi="Consolas" w:cs="Consolas"/>
-          <w:color w:val="E8E2B7"/>
-        </w:rPr>
-        <w:t>,</w:t>
-      </w:r>
-      <w:r>
-        <w:rPr>
-          <w:rFonts w:ascii="Consolas" w:hAnsi="Consolas" w:cs="Consolas"/>
-          <w:color w:val="E0E2E4"/>
-        </w:rPr>
-        <w:t xml:space="preserve"> randomAccessDict</w:t>
-      </w:r>
-      <w:r>
-        <w:rPr>
-          <w:rFonts w:ascii="Consolas" w:hAnsi="Consolas" w:cs="Consolas"/>
-          <w:color w:val="E8E2B7"/>
-        </w:rPr>
-        <w:t>);</w:t>
-      </w:r>
-    </w:p>
-    <w:p>
-      <w:pPr>
-        <w:shd w:val="clear" w:color="auto" w:fill="293134"/>
-        <w:autoSpaceDE w:val="0"/>
-        <w:autoSpaceDN w:val="0"/>
-        <w:adjustRightInd w:val="0"/>
-        <w:spacing w:after="0" w:line="240" w:lineRule="auto"/>
-        <w:rPr>
-          <w:rFonts w:ascii="Consolas" w:hAnsi="Consolas" w:cs="Consolas"/>
-        </w:rPr>
-      </w:pPr>
-      <w:r>
-        <w:rPr>
-          <w:rFonts w:ascii="Consolas" w:hAnsi="Consolas" w:cs="Consolas"/>
-          <w:color w:val="E0E2E4"/>
-        </w:rPr>
-        <w:t xml:space="preserve">        </w:t>
-      </w:r>
-      <w:r>
-        <w:rPr>
-          <w:rFonts w:ascii="Consolas" w:hAnsi="Consolas" w:cs="Consolas"/>
-          <w:color w:val="7D8C93"/>
-        </w:rPr>
-        <w:t>// Combo #2</w:t>
-      </w:r>
-    </w:p>
-    <w:p>
-      <w:pPr>
-        <w:shd w:val="clear" w:color="auto" w:fill="293134"/>
-        <w:rPr>
-          <w:rFonts w:ascii="Consolas" w:hAnsi="Consolas" w:cs="Consolas"/>
-          <w:color w:val="E8E2B7"/>
-        </w:rPr>
-      </w:pPr>
-      <w:r>
-        <w:rPr>
-          <w:rFonts w:ascii="Consolas" w:hAnsi="Consolas" w:cs="Consolas"/>
-          <w:color w:val="E0E2E4"/>
-        </w:rPr>
-        <w:t xml:space="preserve">        </w:t>
-      </w:r>
-      <w:r>
-        <w:rPr>
-          <w:rFonts w:ascii="Consolas" w:hAnsi="Consolas" w:cs="Consolas"/>
-          <w:color w:val="678CB1"/>
-        </w:rPr>
-        <w:t>Dictionary</w:t>
-      </w:r>
-      <w:r>
-        <w:rPr>
-          <w:rFonts w:ascii="Consolas" w:hAnsi="Consolas" w:cs="Consolas"/>
-          <w:color w:val="E0E2E4"/>
-        </w:rPr>
-        <w:t xml:space="preserve"> cachedAndGzip </w:t>
-      </w:r>
-      <w:r>
-        <w:rPr>
-          <w:rFonts w:ascii="Consolas" w:hAnsi="Consolas" w:cs="Consolas"/>
-          <w:color w:val="E8E2B7"/>
-        </w:rPr>
-        <w:t>=</w:t>
-      </w:r>
-      <w:r>
-        <w:rPr>
-          <w:rFonts w:ascii="Consolas" w:hAnsi="Consolas" w:cs="Consolas"/>
-          <w:color w:val="E0E2E4"/>
-        </w:rPr>
-        <w:t xml:space="preserve"> </w:t>
-      </w:r>
-      <w:r>
-        <w:rPr>
-          <w:rFonts w:ascii="Consolas" w:hAnsi="Consolas" w:cs="Consolas"/>
-          <w:b/>
-          <w:bCs/>
-          <w:color w:val="93C763"/>
-        </w:rPr>
-        <w:t>new</w:t>
-      </w:r>
-      <w:r>
-        <w:rPr>
-          <w:rFonts w:ascii="Consolas" w:hAnsi="Consolas" w:cs="Consolas"/>
-          <w:color w:val="E0E2E4"/>
-        </w:rPr>
-        <w:t xml:space="preserve"> </w:t>
-      </w:r>
-      <w:r>
-        <w:rPr>
-          <w:rFonts w:ascii="Consolas" w:hAnsi="Consolas" w:cs="Consolas"/>
-          <w:color w:val="678CB1"/>
-        </w:rPr>
-        <w:t>DICTDictionary</w:t>
-      </w:r>
-      <w:r>
-        <w:rPr>
-          <w:rFonts w:ascii="Consolas" w:hAnsi="Consolas" w:cs="Consolas"/>
-          <w:color w:val="E8E2B7"/>
-        </w:rPr>
-        <w:t>(</w:t>
-      </w:r>
-      <w:r>
-        <w:rPr>
-          <w:rFonts w:ascii="Consolas" w:hAnsi="Consolas" w:cs="Consolas"/>
-          <w:color w:val="E0E2E4"/>
-        </w:rPr>
-        <w:t>cachedIndex</w:t>
-      </w:r>
-      <w:r>
-        <w:rPr>
-          <w:rFonts w:ascii="Consolas" w:hAnsi="Consolas" w:cs="Consolas"/>
-          <w:color w:val="E8E2B7"/>
-        </w:rPr>
-        <w:t>,</w:t>
-      </w:r>
-      <w:r>
-        <w:rPr>
-          <w:rFonts w:ascii="Consolas" w:hAnsi="Consolas" w:cs="Consolas"/>
-          <w:color w:val="E0E2E4"/>
-        </w:rPr>
-        <w:t xml:space="preserve"> gzipDict</w:t>
-      </w:r>
-      <w:r>
-        <w:rPr>
-          <w:rFonts w:ascii="Consolas" w:hAnsi="Consolas" w:cs="Consolas"/>
-          <w:color w:val="E8E2B7"/>
-        </w:rPr>
-        <w:t>);</w:t>
-      </w:r>
-    </w:p>
-    <w:p>
-      <w:pPr>
-        <w:shd w:val="clear" w:color="auto" w:fill="293134"/>
-      </w:pPr>
-    </w:p>
-    <w:p/>
+      </w:pPr>
+    </w:p>
     <w:p>
       <w:pPr>
         <w:rPr>

</xml_diff>

<commit_message>
- Updated documentation for Dictionary Model project.
</commit_message>
<xml_diff>
--- a/Notes/Megadict - Dictionary Model Docs.docx
+++ b/Notes/Megadict - Dictionary Model Docs.docx
@@ -2897,6 +2897,7 @@
       <w:r>
         <w:rPr>
           <w:rFonts w:ascii="Consolas" w:hAnsi="Consolas" w:cs="Consolas"/>
+          <w:i/>
           <w:color w:val="E0E2E4"/>
         </w:rPr>
         <w:t>makeBufferedFile</w:t>
@@ -2912,7 +2913,7 @@
         <w:rPr>
           <w:rFonts w:ascii="Consolas" w:hAnsi="Consolas" w:cs="Consolas"/>
           <w:color w:val="E0E2E4"/>
-          <w:u w:val="single"/>
+          <w:u w:color="C00000"/>
         </w:rPr>
         <w:t>indexRawFile</w:t>
       </w:r>
@@ -2987,6 +2988,7 @@
       <w:r>
         <w:rPr>
           <w:rFonts w:ascii="Consolas" w:hAnsi="Consolas" w:cs="Consolas"/>
+          <w:i/>
           <w:color w:val="E0E2E4"/>
         </w:rPr>
         <w:t>makeRandomAccessFile</w:t>
@@ -3002,7 +3004,6 @@
         <w:rPr>
           <w:rFonts w:ascii="Consolas" w:hAnsi="Consolas" w:cs="Consolas"/>
           <w:color w:val="E0E2E4"/>
-          <w:u w:val="single"/>
         </w:rPr>
         <w:t>indexRawFile</w:t>
       </w:r>
@@ -3077,6 +3078,7 @@
       <w:r>
         <w:rPr>
           <w:rFonts w:ascii="Consolas" w:hAnsi="Consolas" w:cs="Consolas"/>
+          <w:i/>
           <w:color w:val="E0E2E4"/>
         </w:rPr>
         <w:t>makeCachedFile</w:t>
@@ -3092,7 +3094,6 @@
         <w:rPr>
           <w:rFonts w:ascii="Consolas" w:hAnsi="Consolas" w:cs="Consolas"/>
           <w:color w:val="E0E2E4"/>
-          <w:u w:val="single"/>
         </w:rPr>
         <w:t>indexRawFile</w:t>
       </w:r>
@@ -3197,7 +3198,6 @@
         <w:rPr>
           <w:rFonts w:ascii="Consolas" w:hAnsi="Consolas" w:cs="Consolas"/>
           <w:color w:val="E0E2E4"/>
-          <w:u w:val="single"/>
         </w:rPr>
         <w:t>dictRawFile</w:t>
       </w:r>
@@ -3308,7 +3308,6 @@
         <w:rPr>
           <w:rFonts w:ascii="Consolas" w:hAnsi="Consolas" w:cs="Consolas"/>
           <w:color w:val="E0E2E4"/>
-          <w:u w:val="single"/>
         </w:rPr>
         <w:t>dictRawFile</w:t>
       </w:r>
@@ -3413,7 +3412,6 @@
         <w:rPr>
           <w:rFonts w:ascii="Consolas" w:hAnsi="Consolas" w:cs="Consolas"/>
           <w:color w:val="E0E2E4"/>
-          <w:u w:val="single"/>
         </w:rPr>
         <w:t>dictRawFile</w:t>
       </w:r>
@@ -3734,6 +3732,17 @@
     <w:p>
       <w:pPr>
         <w:pStyle w:val="Heading2"/>
+        <w:sectPr>
+          <w:pgSz w:w="11907" w:h="16839" w:code="9"/>
+          <w:pgMar w:top="720" w:right="720" w:bottom="720" w:left="720" w:header="720" w:footer="720" w:gutter="0"/>
+          <w:cols w:space="720"/>
+          <w:docGrid w:linePitch="360"/>
+        </w:sectPr>
+      </w:pPr>
+    </w:p>
+    <w:p>
+      <w:pPr>
+        <w:pStyle w:val="Heading2"/>
       </w:pPr>
       <w:r>
         <w:lastRenderedPageBreak/>
@@ -3747,9 +3756,9 @@
         </w:rPr>
         <w:drawing>
           <wp:inline distT="0" distB="0" distL="0" distR="0">
-            <wp:extent cx="6420747" cy="7097116"/>
+            <wp:extent cx="9778365" cy="5170170"/>
             <wp:effectExtent l="19050" t="0" r="0" b="0"/>
-            <wp:docPr id="4" name="Picture 3" descr="com.megadict.format.dict.png"/>
+            <wp:docPr id="1" name="Picture 0" descr="model.png"/>
             <wp:cNvGraphicFramePr>
               <a:graphicFrameLocks xmlns:a="http://schemas.openxmlformats.org/drawingml/2006/main" noChangeAspect="1"/>
             </wp:cNvGraphicFramePr>
@@ -3757,7 +3766,7 @@
               <a:graphicData uri="http://schemas.openxmlformats.org/drawingml/2006/picture">
                 <pic:pic xmlns:pic="http://schemas.openxmlformats.org/drawingml/2006/picture">
                   <pic:nvPicPr>
-                    <pic:cNvPr id="0" name="com.megadict.format.dict.png"/>
+                    <pic:cNvPr id="0" name="model.png"/>
                     <pic:cNvPicPr/>
                   </pic:nvPicPr>
                   <pic:blipFill>
@@ -3769,7 +3778,7 @@
                   <pic:spPr>
                     <a:xfrm>
                       <a:off x="0" y="0"/>
-                      <a:ext cx="6420747" cy="7097116"/>
+                      <a:ext cx="9778365" cy="5170170"/>
                     </a:xfrm>
                     <a:prstGeom prst="rect">
                       <a:avLst/>
@@ -3783,7 +3792,7 @@
       </w:r>
     </w:p>
     <w:sectPr>
-      <w:pgSz w:w="11907" w:h="16839" w:code="9"/>
+      <w:pgSz w:w="16839" w:h="11907" w:orient="landscape" w:code="9"/>
       <w:pgMar w:top="720" w:right="720" w:bottom="720" w:left="720" w:header="720" w:footer="720" w:gutter="0"/>
       <w:cols w:space="720"/>
       <w:docGrid w:linePitch="360"/>

</xml_diff>

<commit_message>
- Updated new API usage.
</commit_message>
<xml_diff>
--- a/Notes/Megadict - Dictionary Model Docs.docx
+++ b/Notes/Megadict - Dictionary Model Docs.docx
@@ -6,6 +6,9 @@
       <w:pPr>
         <w:pStyle w:val="Title"/>
       </w:pPr>
+      <w:r>
+        <w:t>y</w:t>
+      </w:r>
       <w:r>
         <w:t>MEGADICT</w:t>
       </w:r>
@@ -2805,6 +2808,196 @@
           <w:u w:val="wave" w:color="C00000"/>
         </w:rPr>
         <w:t>);</w:t>
+      </w:r>
+    </w:p>
+    <w:p>
+      <w:pPr>
+        <w:shd w:val="clear" w:color="auto" w:fill="293134"/>
+        <w:autoSpaceDE w:val="0"/>
+        <w:autoSpaceDN w:val="0"/>
+        <w:adjustRightInd w:val="0"/>
+        <w:spacing w:after="0" w:line="240" w:lineRule="auto"/>
+        <w:rPr>
+          <w:rFonts w:ascii="Consolas" w:hAnsi="Consolas" w:cs="Consolas"/>
+          <w:color w:val="E8E2B7"/>
+          <w:u w:val="wave" w:color="C00000"/>
+        </w:rPr>
+      </w:pPr>
+    </w:p>
+    <w:p>
+      <w:pPr>
+        <w:shd w:val="clear" w:color="auto" w:fill="293134"/>
+        <w:autoSpaceDE w:val="0"/>
+        <w:autoSpaceDN w:val="0"/>
+        <w:adjustRightInd w:val="0"/>
+        <w:spacing w:after="0" w:line="240" w:lineRule="auto"/>
+        <w:rPr>
+          <w:rFonts w:ascii="Consolas" w:hAnsi="Consolas" w:cs="Consolas"/>
+          <w:color w:val="E8E2B7"/>
+          <w:u w:val="wave" w:color="C00000"/>
+        </w:rPr>
+      </w:pPr>
+    </w:p>
+    <w:p>
+      <w:pPr>
+        <w:shd w:val="clear" w:color="auto" w:fill="293134"/>
+        <w:autoSpaceDE w:val="0"/>
+        <w:autoSpaceDN w:val="0"/>
+        <w:adjustRightInd w:val="0"/>
+        <w:spacing w:after="0" w:line="240" w:lineRule="auto"/>
+        <w:rPr>
+          <w:rFonts w:ascii="Consolas" w:hAnsi="Consolas" w:cs="Consolas"/>
+          <w:color w:val="E0E2E4"/>
+        </w:rPr>
+      </w:pPr>
+      <w:r>
+        <w:rPr>
+          <w:rFonts w:ascii="Consolas" w:hAnsi="Consolas" w:cs="Consolas"/>
+          <w:color w:val="E8E2B7"/>
+        </w:rPr>
+        <w:t xml:space="preserve">       </w:t>
+      </w:r>
+      <w:r>
+        <w:rPr>
+          <w:rFonts w:ascii="Consolas" w:hAnsi="Consolas" w:cs="Consolas"/>
+          <w:color w:val="678CB1"/>
+        </w:rPr>
+        <w:t>Dictionary</w:t>
+      </w:r>
+      <w:r>
+        <w:rPr>
+          <w:rFonts w:ascii="Consolas" w:hAnsi="Consolas" w:cs="Consolas"/>
+          <w:color w:val="E0E2E4"/>
+        </w:rPr>
+        <w:t xml:space="preserve"> dictionary </w:t>
+      </w:r>
+      <w:r>
+        <w:rPr>
+          <w:rFonts w:ascii="Consolas" w:hAnsi="Consolas" w:cs="Consolas"/>
+          <w:color w:val="E8E2B7"/>
+        </w:rPr>
+        <w:t>=</w:t>
+      </w:r>
+      <w:r>
+        <w:rPr>
+          <w:rFonts w:ascii="Consolas" w:hAnsi="Consolas" w:cs="Consolas"/>
+          <w:color w:val="E0E2E4"/>
+        </w:rPr>
+        <w:t xml:space="preserve"> </w:t>
+      </w:r>
+    </w:p>
+    <w:p>
+      <w:pPr>
+        <w:shd w:val="clear" w:color="auto" w:fill="293134"/>
+        <w:autoSpaceDE w:val="0"/>
+        <w:autoSpaceDN w:val="0"/>
+        <w:adjustRightInd w:val="0"/>
+        <w:spacing w:after="0" w:line="240" w:lineRule="auto"/>
+        <w:rPr>
+          <w:rFonts w:ascii="Consolas" w:hAnsi="Consolas" w:cs="Consolas"/>
+          <w:color w:val="E8E2B7"/>
+          <w:u w:val="wave" w:color="C00000"/>
+        </w:rPr>
+      </w:pPr>
+      <w:r>
+        <w:rPr>
+          <w:rFonts w:ascii="Consolas" w:hAnsi="Consolas" w:cs="Consolas"/>
+          <w:b/>
+          <w:bCs/>
+          <w:color w:val="93C763"/>
+        </w:rPr>
+        <w:t>new</w:t>
+      </w:r>
+      <w:r>
+        <w:rPr>
+          <w:rFonts w:ascii="Consolas" w:hAnsi="Consolas" w:cs="Consolas"/>
+          <w:color w:val="E0E2E4"/>
+        </w:rPr>
+        <w:t xml:space="preserve"> </w:t>
+      </w:r>
+      <w:r>
+        <w:rPr>
+          <w:rFonts w:ascii="Consolas" w:hAnsi="Consolas" w:cs="Consolas"/>
+          <w:color w:val="678CB1"/>
+        </w:rPr>
+        <w:t>DICTDictionary</w:t>
+      </w:r>
+      <w:r>
+        <w:rPr>
+          <w:rFonts w:ascii="Consolas" w:hAnsi="Consolas" w:cs="Consolas"/>
+          <w:color w:val="E8E2B7"/>
+        </w:rPr>
+        <w:t>.</w:t>
+      </w:r>
+      <w:r>
+        <w:rPr>
+          <w:rFonts w:ascii="Consolas" w:hAnsi="Consolas" w:cs="Consolas"/>
+          <w:color w:val="678CB1"/>
+        </w:rPr>
+        <w:t>Builder</w:t>
+      </w:r>
+      <w:r>
+        <w:rPr>
+          <w:rFonts w:ascii="Consolas" w:hAnsi="Consolas" w:cs="Consolas"/>
+          <w:color w:val="E8E2B7"/>
+        </w:rPr>
+        <w:t>(</w:t>
+      </w:r>
+      <w:r>
+        <w:rPr>
+          <w:rFonts w:ascii="Consolas" w:hAnsi="Consolas" w:cs="Consolas"/>
+          <w:color w:val="E0E2E4"/>
+        </w:rPr>
+        <w:t>indexFile</w:t>
+      </w:r>
+      <w:r>
+        <w:rPr>
+          <w:rFonts w:ascii="Consolas" w:hAnsi="Consolas" w:cs="Consolas"/>
+          <w:color w:val="E8E2B7"/>
+        </w:rPr>
+        <w:t>,</w:t>
+      </w:r>
+      <w:r>
+        <w:rPr>
+          <w:rFonts w:ascii="Consolas" w:hAnsi="Consolas" w:cs="Consolas"/>
+          <w:color w:val="E0E2E4"/>
+        </w:rPr>
+        <w:t xml:space="preserve"> dictFile</w:t>
+      </w:r>
+      <w:r>
+        <w:rPr>
+          <w:rFonts w:ascii="Consolas" w:hAnsi="Consolas" w:cs="Consolas"/>
+          <w:color w:val="E8E2B7"/>
+        </w:rPr>
+        <w:t>).</w:t>
+      </w:r>
+      <w:r>
+        <w:rPr>
+          <w:rFonts w:ascii="Consolas" w:hAnsi="Consolas" w:cs="Consolas"/>
+          <w:color w:val="678CB1"/>
+        </w:rPr>
+        <w:t>enableSplittingIndexFile</w:t>
+      </w:r>
+      <w:r>
+        <w:rPr>
+          <w:rFonts w:ascii="Consolas" w:hAnsi="Consolas" w:cs="Consolas"/>
+          <w:color w:val="E8E2B7"/>
+        </w:rPr>
+        <w:t>().</w:t>
+      </w:r>
+      <w:r>
+        <w:rPr>
+          <w:rFonts w:ascii="Consolas" w:hAnsi="Consolas" w:cs="Consolas"/>
+          <w:color w:val="678CB1"/>
+        </w:rPr>
+        <w:t>build</w:t>
+      </w:r>
+      <w:r>
+        <w:rPr>
+          <w:rFonts w:ascii="Consolas" w:hAnsi="Consolas" w:cs="Consolas"/>
+          <w:color w:val="E8E2B7"/>
+        </w:rPr>
+        <w:t>();</w:t>
       </w:r>
     </w:p>
     <w:p>

</xml_diff>

<commit_message>
- Updated Document for API of DICTDictionary.
</commit_message>
<xml_diff>
--- a/Notes/Megadict - Dictionary Model Docs.docx
+++ b/Notes/Megadict - Dictionary Model Docs.docx
@@ -1119,6 +1119,7 @@
         <w:spacing w:after="0" w:line="240" w:lineRule="auto"/>
         <w:rPr>
           <w:rFonts w:ascii="Consolas" w:hAnsi="Consolas" w:cs="Consolas"/>
+          <w:color w:val="E0E2E4"/>
         </w:rPr>
       </w:pPr>
       <w:r>
@@ -1138,6 +1139,256 @@
         <w:spacing w:after="0" w:line="240" w:lineRule="auto"/>
         <w:rPr>
           <w:rFonts w:ascii="Consolas" w:hAnsi="Consolas" w:cs="Consolas"/>
+          <w:color w:val="E0E2E4"/>
+        </w:rPr>
+      </w:pPr>
+      <w:r>
+        <w:rPr>
+          <w:rFonts w:ascii="Consolas" w:hAnsi="Consolas" w:cs="Consolas"/>
+          <w:color w:val="E0E2E4"/>
+        </w:rPr>
+        <w:t xml:space="preserve">        // Or use with new implementation mode</w:t>
+      </w:r>
+    </w:p>
+    <w:p>
+      <w:pPr>
+        <w:shd w:val="clear" w:color="auto" w:fill="293134"/>
+        <w:autoSpaceDE w:val="0"/>
+        <w:autoSpaceDN w:val="0"/>
+        <w:adjustRightInd w:val="0"/>
+        <w:spacing w:after="0" w:line="240" w:lineRule="auto"/>
+        <w:rPr>
+          <w:rFonts w:ascii="Consolas" w:hAnsi="Consolas" w:cs="Consolas"/>
+          <w:color w:val="E8E2B7"/>
+          <w:u w:val="wave" w:color="C00000"/>
+        </w:rPr>
+      </w:pPr>
+    </w:p>
+    <w:p>
+      <w:pPr>
+        <w:shd w:val="clear" w:color="auto" w:fill="293134"/>
+        <w:autoSpaceDE w:val="0"/>
+        <w:autoSpaceDN w:val="0"/>
+        <w:adjustRightInd w:val="0"/>
+        <w:spacing w:after="0" w:line="240" w:lineRule="auto"/>
+        <w:rPr>
+          <w:rFonts w:ascii="Consolas" w:hAnsi="Consolas" w:cs="Consolas"/>
+          <w:color w:val="E0E2E4"/>
+        </w:rPr>
+      </w:pPr>
+      <w:r>
+        <w:rPr>
+          <w:rFonts w:ascii="Consolas" w:hAnsi="Consolas" w:cs="Consolas"/>
+          <w:color w:val="E8E2B7"/>
+        </w:rPr>
+        <w:t xml:space="preserve">       </w:t>
+      </w:r>
+      <w:r>
+        <w:rPr>
+          <w:rFonts w:ascii="Consolas" w:hAnsi="Consolas" w:cs="Consolas"/>
+          <w:color w:val="678CB1"/>
+        </w:rPr>
+        <w:t>Dictionary</w:t>
+      </w:r>
+      <w:r>
+        <w:rPr>
+          <w:rFonts w:ascii="Consolas" w:hAnsi="Consolas" w:cs="Consolas"/>
+          <w:color w:val="E0E2E4"/>
+        </w:rPr>
+        <w:t xml:space="preserve"> dictionary </w:t>
+      </w:r>
+      <w:r>
+        <w:rPr>
+          <w:rFonts w:ascii="Consolas" w:hAnsi="Consolas" w:cs="Consolas"/>
+          <w:color w:val="E8E2B7"/>
+        </w:rPr>
+        <w:t>=</w:t>
+      </w:r>
+      <w:r>
+        <w:rPr>
+          <w:rFonts w:ascii="Consolas" w:hAnsi="Consolas" w:cs="Consolas"/>
+          <w:color w:val="E0E2E4"/>
+        </w:rPr>
+        <w:t xml:space="preserve"> </w:t>
+      </w:r>
+    </w:p>
+    <w:p>
+      <w:pPr>
+        <w:shd w:val="clear" w:color="auto" w:fill="293134"/>
+        <w:autoSpaceDE w:val="0"/>
+        <w:autoSpaceDN w:val="0"/>
+        <w:adjustRightInd w:val="0"/>
+        <w:spacing w:after="0" w:line="240" w:lineRule="auto"/>
+        <w:rPr>
+          <w:rFonts w:ascii="Consolas" w:hAnsi="Consolas" w:cs="Consolas"/>
+          <w:color w:val="E8E2B7"/>
+        </w:rPr>
+      </w:pPr>
+      <w:r>
+        <w:rPr>
+          <w:rFonts w:ascii="Consolas" w:hAnsi="Consolas" w:cs="Consolas"/>
+          <w:b/>
+          <w:bCs/>
+          <w:color w:val="93C763"/>
+        </w:rPr>
+        <w:t xml:space="preserve">               </w:t>
+      </w:r>
+      <w:r>
+        <w:rPr>
+          <w:rFonts w:ascii="Consolas" w:hAnsi="Consolas" w:cs="Consolas"/>
+          <w:b/>
+          <w:bCs/>
+          <w:color w:val="93C763"/>
+        </w:rPr>
+        <w:t>new</w:t>
+      </w:r>
+      <w:r>
+        <w:rPr>
+          <w:rFonts w:ascii="Consolas" w:hAnsi="Consolas" w:cs="Consolas"/>
+          <w:color w:val="E0E2E4"/>
+        </w:rPr>
+        <w:t xml:space="preserve"> </w:t>
+      </w:r>
+      <w:r>
+        <w:rPr>
+          <w:rFonts w:ascii="Consolas" w:hAnsi="Consolas" w:cs="Consolas"/>
+          <w:color w:val="678CB1"/>
+        </w:rPr>
+        <w:t>DICTDictionary</w:t>
+      </w:r>
+      <w:r>
+        <w:rPr>
+          <w:rFonts w:ascii="Consolas" w:hAnsi="Consolas" w:cs="Consolas"/>
+          <w:color w:val="E8E2B7"/>
+        </w:rPr>
+        <w:t>.</w:t>
+      </w:r>
+      <w:r>
+        <w:rPr>
+          <w:rFonts w:ascii="Consolas" w:hAnsi="Consolas" w:cs="Consolas"/>
+          <w:color w:val="678CB1"/>
+        </w:rPr>
+        <w:t>Builder</w:t>
+      </w:r>
+      <w:r>
+        <w:rPr>
+          <w:rFonts w:ascii="Consolas" w:hAnsi="Consolas" w:cs="Consolas"/>
+          <w:color w:val="E8E2B7"/>
+        </w:rPr>
+        <w:t>(</w:t>
+      </w:r>
+      <w:r>
+        <w:rPr>
+          <w:rFonts w:ascii="Consolas" w:hAnsi="Consolas" w:cs="Consolas"/>
+          <w:color w:val="E0E2E4"/>
+        </w:rPr>
+        <w:t>indexFile</w:t>
+      </w:r>
+      <w:r>
+        <w:rPr>
+          <w:rFonts w:ascii="Consolas" w:hAnsi="Consolas" w:cs="Consolas"/>
+          <w:color w:val="E8E2B7"/>
+        </w:rPr>
+        <w:t>,</w:t>
+      </w:r>
+      <w:r>
+        <w:rPr>
+          <w:rFonts w:ascii="Consolas" w:hAnsi="Consolas" w:cs="Consolas"/>
+          <w:color w:val="E0E2E4"/>
+        </w:rPr>
+        <w:t xml:space="preserve"> dictFile</w:t>
+      </w:r>
+      <w:r>
+        <w:rPr>
+          <w:rFonts w:ascii="Consolas" w:hAnsi="Consolas" w:cs="Consolas"/>
+          <w:color w:val="E8E2B7"/>
+        </w:rPr>
+        <w:t>)</w:t>
+      </w:r>
+    </w:p>
+    <w:p>
+      <w:pPr>
+        <w:shd w:val="clear" w:color="auto" w:fill="293134"/>
+        <w:autoSpaceDE w:val="0"/>
+        <w:autoSpaceDN w:val="0"/>
+        <w:adjustRightInd w:val="0"/>
+        <w:spacing w:after="0" w:line="240" w:lineRule="auto"/>
+        <w:rPr>
+          <w:rFonts w:ascii="Consolas" w:hAnsi="Consolas" w:cs="Consolas"/>
+          <w:color w:val="E0E2E4"/>
+        </w:rPr>
+      </w:pPr>
+      <w:r>
+        <w:rPr>
+          <w:rFonts w:ascii="Consolas" w:hAnsi="Consolas" w:cs="Consolas"/>
+          <w:color w:val="E8E2B7"/>
+        </w:rPr>
+        <w:t xml:space="preserve">                       </w:t>
+      </w:r>
+      <w:r>
+        <w:rPr>
+          <w:rFonts w:ascii="Consolas" w:hAnsi="Consolas" w:cs="Consolas"/>
+          <w:color w:val="E8E2B7"/>
+        </w:rPr>
+        <w:t>.</w:t>
+      </w:r>
+      <w:r>
+        <w:rPr>
+          <w:rFonts w:ascii="Consolas" w:hAnsi="Consolas" w:cs="Consolas"/>
+          <w:color w:val="678CB1"/>
+        </w:rPr>
+        <w:t>enableSplittingIndexFile</w:t>
+      </w:r>
+      <w:r>
+        <w:rPr>
+          <w:rFonts w:ascii="Consolas" w:hAnsi="Consolas" w:cs="Consolas"/>
+          <w:color w:val="E8E2B7"/>
+        </w:rPr>
+        <w:t>().</w:t>
+      </w:r>
+      <w:r>
+        <w:rPr>
+          <w:rFonts w:ascii="Consolas" w:hAnsi="Consolas" w:cs="Consolas"/>
+          <w:color w:val="678CB1"/>
+        </w:rPr>
+        <w:t>build</w:t>
+      </w:r>
+      <w:r>
+        <w:rPr>
+          <w:rFonts w:ascii="Consolas" w:hAnsi="Consolas" w:cs="Consolas"/>
+          <w:color w:val="E8E2B7"/>
+        </w:rPr>
+        <w:t>();</w:t>
+      </w:r>
+    </w:p>
+    <w:p>
+      <w:pPr>
+        <w:shd w:val="clear" w:color="auto" w:fill="293134"/>
+        <w:autoSpaceDE w:val="0"/>
+        <w:autoSpaceDN w:val="0"/>
+        <w:adjustRightInd w:val="0"/>
+        <w:spacing w:after="0" w:line="240" w:lineRule="auto"/>
+        <w:rPr>
+          <w:rFonts w:ascii="Consolas" w:hAnsi="Consolas" w:cs="Consolas"/>
+        </w:rPr>
+      </w:pPr>
+      <w:r>
+        <w:rPr>
+          <w:rFonts w:ascii="Consolas" w:hAnsi="Consolas" w:cs="Consolas"/>
+          <w:color w:val="E0E2E4"/>
+        </w:rPr>
+        <w:t xml:space="preserve">       </w:t>
+      </w:r>
+    </w:p>
+    <w:p>
+      <w:pPr>
+        <w:shd w:val="clear" w:color="auto" w:fill="293134"/>
+        <w:autoSpaceDE w:val="0"/>
+        <w:autoSpaceDN w:val="0"/>
+        <w:adjustRightInd w:val="0"/>
+        <w:spacing w:after="0" w:line="240" w:lineRule="auto"/>
+        <w:rPr>
+          <w:rFonts w:ascii="Consolas" w:hAnsi="Consolas" w:cs="Consolas"/>
         </w:rPr>
       </w:pPr>
       <w:r>
@@ -1678,6 +1929,22 @@
           <w:color w:val="E8E2B7"/>
         </w:rPr>
         <w:t>);</w:t>
+      </w:r>
+    </w:p>
+    <w:p>
+      <w:pPr>
+        <w:shd w:val="clear" w:color="auto" w:fill="293134"/>
+        <w:rPr>
+          <w:rFonts w:ascii="Consolas" w:hAnsi="Consolas" w:cs="Consolas"/>
+          <w:color w:val="E8E2B7"/>
+        </w:rPr>
+      </w:pPr>
+      <w:r>
+        <w:rPr>
+          <w:rFonts w:ascii="Consolas" w:hAnsi="Consolas" w:cs="Consolas"/>
+          <w:color w:val="E8E2B7"/>
+        </w:rPr>
+        <w:t xml:space="preserve">        </w:t>
       </w:r>
     </w:p>
     <w:p>
@@ -2808,196 +3075,6 @@
           <w:u w:val="wave" w:color="C00000"/>
         </w:rPr>
         <w:t>);</w:t>
-      </w:r>
-    </w:p>
-    <w:p>
-      <w:pPr>
-        <w:shd w:val="clear" w:color="auto" w:fill="293134"/>
-        <w:autoSpaceDE w:val="0"/>
-        <w:autoSpaceDN w:val="0"/>
-        <w:adjustRightInd w:val="0"/>
-        <w:spacing w:after="0" w:line="240" w:lineRule="auto"/>
-        <w:rPr>
-          <w:rFonts w:ascii="Consolas" w:hAnsi="Consolas" w:cs="Consolas"/>
-          <w:color w:val="E8E2B7"/>
-          <w:u w:val="wave" w:color="C00000"/>
-        </w:rPr>
-      </w:pPr>
-    </w:p>
-    <w:p>
-      <w:pPr>
-        <w:shd w:val="clear" w:color="auto" w:fill="293134"/>
-        <w:autoSpaceDE w:val="0"/>
-        <w:autoSpaceDN w:val="0"/>
-        <w:adjustRightInd w:val="0"/>
-        <w:spacing w:after="0" w:line="240" w:lineRule="auto"/>
-        <w:rPr>
-          <w:rFonts w:ascii="Consolas" w:hAnsi="Consolas" w:cs="Consolas"/>
-          <w:color w:val="E8E2B7"/>
-          <w:u w:val="wave" w:color="C00000"/>
-        </w:rPr>
-      </w:pPr>
-    </w:p>
-    <w:p>
-      <w:pPr>
-        <w:shd w:val="clear" w:color="auto" w:fill="293134"/>
-        <w:autoSpaceDE w:val="0"/>
-        <w:autoSpaceDN w:val="0"/>
-        <w:adjustRightInd w:val="0"/>
-        <w:spacing w:after="0" w:line="240" w:lineRule="auto"/>
-        <w:rPr>
-          <w:rFonts w:ascii="Consolas" w:hAnsi="Consolas" w:cs="Consolas"/>
-          <w:color w:val="E0E2E4"/>
-        </w:rPr>
-      </w:pPr>
-      <w:r>
-        <w:rPr>
-          <w:rFonts w:ascii="Consolas" w:hAnsi="Consolas" w:cs="Consolas"/>
-          <w:color w:val="E8E2B7"/>
-        </w:rPr>
-        <w:t xml:space="preserve">       </w:t>
-      </w:r>
-      <w:r>
-        <w:rPr>
-          <w:rFonts w:ascii="Consolas" w:hAnsi="Consolas" w:cs="Consolas"/>
-          <w:color w:val="678CB1"/>
-        </w:rPr>
-        <w:t>Dictionary</w:t>
-      </w:r>
-      <w:r>
-        <w:rPr>
-          <w:rFonts w:ascii="Consolas" w:hAnsi="Consolas" w:cs="Consolas"/>
-          <w:color w:val="E0E2E4"/>
-        </w:rPr>
-        <w:t xml:space="preserve"> dictionary </w:t>
-      </w:r>
-      <w:r>
-        <w:rPr>
-          <w:rFonts w:ascii="Consolas" w:hAnsi="Consolas" w:cs="Consolas"/>
-          <w:color w:val="E8E2B7"/>
-        </w:rPr>
-        <w:t>=</w:t>
-      </w:r>
-      <w:r>
-        <w:rPr>
-          <w:rFonts w:ascii="Consolas" w:hAnsi="Consolas" w:cs="Consolas"/>
-          <w:color w:val="E0E2E4"/>
-        </w:rPr>
-        <w:t xml:space="preserve"> </w:t>
-      </w:r>
-    </w:p>
-    <w:p>
-      <w:pPr>
-        <w:shd w:val="clear" w:color="auto" w:fill="293134"/>
-        <w:autoSpaceDE w:val="0"/>
-        <w:autoSpaceDN w:val="0"/>
-        <w:adjustRightInd w:val="0"/>
-        <w:spacing w:after="0" w:line="240" w:lineRule="auto"/>
-        <w:rPr>
-          <w:rFonts w:ascii="Consolas" w:hAnsi="Consolas" w:cs="Consolas"/>
-          <w:color w:val="E8E2B7"/>
-          <w:u w:val="wave" w:color="C00000"/>
-        </w:rPr>
-      </w:pPr>
-      <w:r>
-        <w:rPr>
-          <w:rFonts w:ascii="Consolas" w:hAnsi="Consolas" w:cs="Consolas"/>
-          <w:b/>
-          <w:bCs/>
-          <w:color w:val="93C763"/>
-        </w:rPr>
-        <w:t>new</w:t>
-      </w:r>
-      <w:r>
-        <w:rPr>
-          <w:rFonts w:ascii="Consolas" w:hAnsi="Consolas" w:cs="Consolas"/>
-          <w:color w:val="E0E2E4"/>
-        </w:rPr>
-        <w:t xml:space="preserve"> </w:t>
-      </w:r>
-      <w:r>
-        <w:rPr>
-          <w:rFonts w:ascii="Consolas" w:hAnsi="Consolas" w:cs="Consolas"/>
-          <w:color w:val="678CB1"/>
-        </w:rPr>
-        <w:t>DICTDictionary</w:t>
-      </w:r>
-      <w:r>
-        <w:rPr>
-          <w:rFonts w:ascii="Consolas" w:hAnsi="Consolas" w:cs="Consolas"/>
-          <w:color w:val="E8E2B7"/>
-        </w:rPr>
-        <w:t>.</w:t>
-      </w:r>
-      <w:r>
-        <w:rPr>
-          <w:rFonts w:ascii="Consolas" w:hAnsi="Consolas" w:cs="Consolas"/>
-          <w:color w:val="678CB1"/>
-        </w:rPr>
-        <w:t>Builder</w:t>
-      </w:r>
-      <w:r>
-        <w:rPr>
-          <w:rFonts w:ascii="Consolas" w:hAnsi="Consolas" w:cs="Consolas"/>
-          <w:color w:val="E8E2B7"/>
-        </w:rPr>
-        <w:t>(</w:t>
-      </w:r>
-      <w:r>
-        <w:rPr>
-          <w:rFonts w:ascii="Consolas" w:hAnsi="Consolas" w:cs="Consolas"/>
-          <w:color w:val="E0E2E4"/>
-        </w:rPr>
-        <w:t>indexFile</w:t>
-      </w:r>
-      <w:r>
-        <w:rPr>
-          <w:rFonts w:ascii="Consolas" w:hAnsi="Consolas" w:cs="Consolas"/>
-          <w:color w:val="E8E2B7"/>
-        </w:rPr>
-        <w:t>,</w:t>
-      </w:r>
-      <w:r>
-        <w:rPr>
-          <w:rFonts w:ascii="Consolas" w:hAnsi="Consolas" w:cs="Consolas"/>
-          <w:color w:val="E0E2E4"/>
-        </w:rPr>
-        <w:t xml:space="preserve"> dictFile</w:t>
-      </w:r>
-      <w:r>
-        <w:rPr>
-          <w:rFonts w:ascii="Consolas" w:hAnsi="Consolas" w:cs="Consolas"/>
-          <w:color w:val="E8E2B7"/>
-        </w:rPr>
-        <w:t>).</w:t>
-      </w:r>
-      <w:r>
-        <w:rPr>
-          <w:rFonts w:ascii="Consolas" w:hAnsi="Consolas" w:cs="Consolas"/>
-          <w:color w:val="678CB1"/>
-        </w:rPr>
-        <w:t>enableSplittingIndexFile</w:t>
-      </w:r>
-      <w:r>
-        <w:rPr>
-          <w:rFonts w:ascii="Consolas" w:hAnsi="Consolas" w:cs="Consolas"/>
-          <w:color w:val="E8E2B7"/>
-        </w:rPr>
-        <w:t>().</w:t>
-      </w:r>
-      <w:r>
-        <w:rPr>
-          <w:rFonts w:ascii="Consolas" w:hAnsi="Consolas" w:cs="Consolas"/>
-          <w:color w:val="678CB1"/>
-        </w:rPr>
-        <w:t>build</w:t>
-      </w:r>
-      <w:r>
-        <w:rPr>
-          <w:rFonts w:ascii="Consolas" w:hAnsi="Consolas" w:cs="Consolas"/>
-          <w:color w:val="E8E2B7"/>
-        </w:rPr>
-        <w:t>();</w:t>
       </w:r>
     </w:p>
     <w:p>

</xml_diff>